<commit_message>
231029: Created database and project instructions.
</commit_message>
<xml_diff>
--- a/231028_midtermPrepared.docx
+++ b/231028_midtermPrepared.docx
@@ -44,12 +44,3846 @@
       </w:r>
     </w:p>
     <w:p>
+      <w:pPr>
+        <w:rPr>
+          <w:highlight w:val="none"/>
+          <w:lang w:val="zh-TW"/>
+          <w14:ligatures w14:val="none"/>
+        </w:rPr>
+      </w:pPr>
+      <w:r>
+        <w:rPr>
+          <w:lang w:val="zh-TW"/>
+        </w:rPr>
+        <w:t xml:space="preserve">這份</w:t>
+      </w:r>
+      <w:r>
+        <w:rPr>
+          <w:lang w:val="zh-TW"/>
+        </w:rPr>
+        <w:t xml:space="preserve">文件</w:t>
+      </w:r>
+      <w:r>
+        <w:rPr>
+          <w:lang w:val="zh-TW"/>
+        </w:rPr>
+        <w:t xml:space="preserve">是</w:t>
+      </w:r>
+      <w:r>
+        <w:rPr>
+          <w:lang w:val="zh-TW"/>
+        </w:rPr>
+        <w:t xml:space="preserve">為了</w:t>
+      </w:r>
+      <w:r>
+        <w:rPr>
+          <w:lang w:val="zh-TW"/>
+        </w:rPr>
+        <w:t xml:space="preserve">給</w:t>
+      </w:r>
+      <w:r>
+        <w:rPr>
+          <w:lang w:val="zh-TW"/>
+        </w:rPr>
+        <w:t xml:space="preserve">自己</w:t>
+      </w:r>
+      <w:r>
+        <w:rPr>
+          <w:lang w:val="zh-TW"/>
+        </w:rPr>
+        <w:t xml:space="preserve">做複習，</w:t>
+      </w:r>
+      <w:r>
+        <w:rPr>
+          <w:lang w:val="zh-TW"/>
+        </w:rPr>
+        <w:t xml:space="preserve">順便</w:t>
+      </w:r>
+      <w:r>
+        <w:rPr>
+          <w:lang w:val="zh-TW"/>
+        </w:rPr>
+        <w:t xml:space="preserve">分享</w:t>
+      </w:r>
+      <w:r>
+        <w:rPr>
+          <w:lang w:val="zh-TW"/>
+        </w:rPr>
+        <w:t xml:space="preserve">給</w:t>
+      </w:r>
+      <w:r>
+        <w:rPr>
+          <w:lang w:val="zh-TW"/>
+        </w:rPr>
+        <w:t xml:space="preserve">你</w:t>
+      </w:r>
+      <w:r>
+        <w:rPr>
+          <w:lang w:val="zh-TW"/>
+        </w:rPr>
+        <w:t xml:space="preserve">做</w:t>
+      </w:r>
+      <w:r>
+        <w:rPr>
+          <w:lang w:val="zh-TW"/>
+        </w:rPr>
+        <w:t xml:space="preserve">做</w:t>
+      </w:r>
+      <w:r>
+        <w:rPr>
+          <w:lang w:val="zh-TW"/>
+        </w:rPr>
+        <w:t xml:space="preserve">參考。</w:t>
+      </w:r>
+      <w:r>
+        <w:rPr>
+          <w:lang w:val="zh-TW"/>
+        </w:rPr>
+        <w:t xml:space="preserve">有問題</w:t>
+      </w:r>
+      <w:r>
+        <w:rPr>
+          <w:lang w:val="zh-TW"/>
+        </w:rPr>
+        <w:t xml:space="preserve">可以</w:t>
+      </w:r>
+      <w:r>
+        <w:rPr>
+          <w:lang w:val="zh-TW"/>
+        </w:rPr>
+        <w:t xml:space="preserve">一起</w:t>
+      </w:r>
+      <w:r>
+        <w:rPr>
+          <w:lang w:val="zh-TW"/>
+        </w:rPr>
+        <w:t xml:space="preserve">討論！</w:t>
+      </w:r>
+      <w:r>
+        <w:rPr>
+          <w:lang w:val="zh-TW"/>
+        </w:rPr>
+      </w:r>
+      <w:r>
+        <w:rPr>
+          <w14:ligatures w14:val="none"/>
+        </w:rPr>
+      </w:r>
+    </w:p>
+    <w:p>
+      <w:pPr>
+        <w:rPr>
+          <w:highlight w:val="none"/>
+          <w:lang w:val="zh-TW"/>
+          <w14:ligatures w14:val="none"/>
+        </w:rPr>
+      </w:pPr>
+      <w:r>
+        <w:rPr>
+          <w:highlight w:val="none"/>
+          <w:lang w:val="zh-TW"/>
+        </w:rPr>
+        <w:t xml:space="preserve">本</w:t>
+      </w:r>
+      <w:r>
+        <w:rPr>
+          <w:highlight w:val="none"/>
+          <w:lang w:val="zh-TW"/>
+        </w:rPr>
+        <w:t xml:space="preserve">期</w:t>
+      </w:r>
+      <w:r>
+        <w:rPr>
+          <w:highlight w:val="none"/>
+          <w:lang w:val="zh-TW"/>
+        </w:rPr>
+        <w:t xml:space="preserve">目標</w:t>
+      </w:r>
+      <w:r>
+        <w:rPr>
+          <w:highlight w:val="none"/>
+          <w:lang w:val="zh-TW"/>
+        </w:rPr>
+        <w:t xml:space="preserve">參考</w:t>
+      </w:r>
+      <w:r>
+        <w:rPr>
+          <w:highlight w:val="none"/>
+          <w:lang w:val="zh-TW"/>
+        </w:rPr>
+        <w:t xml:space="preserve">老師</w:t>
+      </w:r>
+      <w:r>
+        <w:rPr>
+          <w:highlight w:val="none"/>
+          <w:lang w:val="zh-TW"/>
+        </w:rPr>
+        <w:t xml:space="preserve">於</w:t>
+      </w:r>
+      <w:r>
+        <w:rPr>
+          <w:highlight w:val="none"/>
+          <w:lang w:val="zh-TW"/>
+        </w:rPr>
+        <w:t xml:space="preserve">Iclass</w:t>
+      </w:r>
+      <w:r>
+        <w:rPr>
+          <w:highlight w:val="none"/>
+          <w:lang w:val="zh-TW"/>
+        </w:rPr>
+        <w:t xml:space="preserve">上</w:t>
+      </w:r>
+      <w:r>
+        <w:rPr>
+          <w:highlight w:val="none"/>
+          <w:lang w:val="zh-TW"/>
+        </w:rPr>
+        <w:t xml:space="preserve">的</w:t>
+      </w:r>
+      <w:r>
+        <w:rPr>
+          <w:highlight w:val="none"/>
+          <w:lang w:val="zh-TW"/>
+        </w:rPr>
+        <w:t xml:space="preserve">敘述</w:t>
+      </w:r>
+      <w:r>
+        <w:rPr>
+          <w:highlight w:val="none"/>
+          <w:lang w:val="zh-TW"/>
+        </w:rPr>
+        <w:t xml:space="preserve">所</w:t>
+      </w:r>
+      <w:r>
+        <w:rPr>
+          <w:highlight w:val="none"/>
+          <w:lang w:val="zh-TW"/>
+        </w:rPr>
+        <w:t xml:space="preserve">使用</w:t>
+      </w:r>
+      <w:r>
+        <w:rPr>
+          <w:highlight w:val="none"/>
+          <w:lang w:val="zh-TW"/>
+        </w:rPr>
+        <w:t xml:space="preserve">，</w:t>
+      </w:r>
+      <w:r>
+        <w:rPr>
+          <w:highlight w:val="none"/>
+          <w:lang w:val="zh-TW"/>
+        </w:rPr>
+        <w:t xml:space="preserve">有可能</w:t>
+      </w:r>
+      <w:r>
+        <w:rPr>
+          <w:highlight w:val="none"/>
+          <w:lang w:val="zh-TW"/>
+        </w:rPr>
+        <w:t xml:space="preserve">與</w:t>
+      </w:r>
+      <w:r>
+        <w:rPr>
+          <w:highlight w:val="none"/>
+          <w:lang w:val="zh-TW"/>
+        </w:rPr>
+        <w:t xml:space="preserve">實際</w:t>
+      </w:r>
+      <w:r>
+        <w:rPr>
+          <w:highlight w:val="none"/>
+          <w:lang w:val="zh-TW"/>
+        </w:rPr>
+        <w:t xml:space="preserve">C</w:t>
+      </w:r>
+      <w:r>
+        <w:rPr>
+          <w:highlight w:val="none"/>
+          <w:lang w:val="zh-TW"/>
+        </w:rPr>
+        <w:t xml:space="preserve">ode</w:t>
+      </w:r>
+      <w:r>
+        <w:rPr>
+          <w:highlight w:val="none"/>
+          <w:lang w:val="zh-TW"/>
+        </w:rPr>
+        <w:t xml:space="preserve">不符</w:t>
+      </w:r>
+      <w:r>
+        <w:rPr>
+          <w:highlight w:val="none"/>
+          <w:lang w:val="zh-TW"/>
+        </w:rPr>
+        <w:t xml:space="preserve">。</w:t>
+      </w:r>
+      <w:r>
+        <w:rPr>
+          <w:highlight w:val="none"/>
+          <w:lang w:val="zh-TW"/>
+        </w:rPr>
+        <w:t xml:space="preserve">還</w:t>
+      </w:r>
+      <w:r>
+        <w:rPr>
+          <w:highlight w:val="none"/>
+          <w:lang w:val="zh-TW"/>
+        </w:rPr>
+        <w:t xml:space="preserve">請諒解</w:t>
+      </w:r>
+      <w:r>
+        <w:rPr>
+          <w:highlight w:val="none"/>
+          <w:lang w:val="zh-TW"/>
+        </w:rPr>
+        <w:t xml:space="preserve">哈！</w:t>
+      </w:r>
+      <w:r>
+        <w:rPr>
+          <w:highlight w:val="none"/>
+          <w:lang w:val="zh-TW"/>
+        </w:rPr>
+      </w:r>
+    </w:p>
+    <w:p>
+      <w:pPr>
+        <w:pStyle w:val="15"/>
+        <w:rPr>
+          <w:highlight w:val="none"/>
+          <w:lang w:val="zh-TW"/>
+          <w14:ligatures w14:val="none"/>
+        </w:rPr>
+      </w:pPr>
+      <w:r>
+        <w:rPr>
+          <w:highlight w:val="none"/>
+          <w:lang w:val="zh-TW"/>
+        </w:rPr>
+        <w:t xml:space="preserve">Requirement </w:t>
+      </w:r>
+      <w:r>
+        <w:rPr>
+          <w:highlight w:val="none"/>
+          <w:lang w:val="zh-TW"/>
+        </w:rPr>
+      </w:r>
+      <w:r>
+        <w:rPr>
+          <w:highlight w:val="none"/>
+          <w:lang w:val="zh-TW"/>
+        </w:rPr>
+      </w:r>
+    </w:p>
+    <w:p>
+      <w:pPr>
+        <w:rPr>
+          <w:highlight w:val="none"/>
+          <w:lang w:val="zh-TW"/>
+          <w14:ligatures w14:val="none"/>
+        </w:rPr>
+      </w:pPr>
+      <w:r>
+        <w:rPr>
+          <w:highlight w:val="none"/>
+          <w:lang w:val="zh-TW"/>
+        </w:rPr>
+      </w:r>
+      <w:r/>
+      <w:r>
+        <mc:AlternateContent>
+          <mc:Choice Requires="wpg">
+            <w:drawing>
+              <wp:inline xmlns:wp="http://schemas.openxmlformats.org/drawingml/2006/wordprocessingDrawing" distT="0" distB="0" distL="0" distR="0">
+                <wp:extent cx="5940425" cy="4372914"/>
+                <wp:effectExtent l="0" t="0" r="0" b="0"/>
+                <wp:docPr id="1" name=""/>
+                <wp:cNvGraphicFramePr>
+                  <a:graphicFrameLocks xmlns:a="http://schemas.openxmlformats.org/drawingml/2006/main" noChangeAspect="1"/>
+                </wp:cNvGraphicFramePr>
+                <a:graphic xmlns:a="http://schemas.openxmlformats.org/drawingml/2006/main">
+                  <a:graphicData uri="http://schemas.openxmlformats.org/drawingml/2006/picture">
+                    <pic:pic xmlns:pic="http://schemas.openxmlformats.org/drawingml/2006/picture">
+                      <pic:nvPicPr>
+                        <pic:cNvPr id="964615464" name=""/>
+                        <pic:cNvPicPr>
+                          <a:picLocks noChangeAspect="1"/>
+                        </pic:cNvPicPr>
+                        <pic:nvPr/>
+                      </pic:nvPicPr>
+                      <pic:blipFill>
+                        <a:blip r:embed="rId8"/>
+                        <a:stretch/>
+                      </pic:blipFill>
+                      <pic:spPr bwMode="auto">
+                        <a:xfrm>
+                          <a:off x="0" y="0"/>
+                          <a:ext cx="5940424" cy="4372914"/>
+                        </a:xfrm>
+                        <a:prstGeom prst="rect">
+                          <a:avLst/>
+                        </a:prstGeom>
+                      </pic:spPr>
+                    </pic:pic>
+                  </a:graphicData>
+                </a:graphic>
+              </wp:inline>
+            </w:drawing>
+          </mc:Choice>
+          <mc:Fallback>
+            <w:pict>
+              <v:shapetype type="#_x0000_t75" o:spt="75" coordsize="21600,21600" o:preferrelative="t" path="m@4@5l@4@11@9@11@9@5xe">
+                <v:formulas>
+                  <v:f eqn="if lineDrawn pixelLineWidth 0"/>
+                  <v:f eqn="sum @0 1 0"/>
+                  <v:f eqn="sum 0 0 @1"/>
+                  <v:f eqn="prod @2 1 2"/>
+                  <v:f eqn="prod @3 21600 pixelWidth"/>
+                  <v:f eqn="prod @3 21600 pixelHeight"/>
+                  <v:f eqn="sum @0 0 1"/>
+                  <v:f eqn="prod @6 1 2"/>
+                  <v:f eqn="prod @7 21600 pixelWidth"/>
+                  <v:f eqn="sum @8 21600 0"/>
+                  <v:f eqn="prod @7 21600 pixelHeight"/>
+                  <v:f eqn="sum @10 21600 0"/>
+                </v:formulas>
+              </v:shapetype>
+              <v:shape id="_x0000_i0" o:spid="_x0000_s0" type="#_x0000_t75" style="width:467.75pt;height:344.32pt;mso-wrap-distance-left:0.00pt;mso-wrap-distance-top:0.00pt;mso-wrap-distance-right:0.00pt;mso-wrap-distance-bottom:0.00pt;" stroked="false">
+                <v:path textboxrect="0,0,0,0"/>
+                <v:imagedata r:id="rId8" o:title=""/>
+              </v:shape>
+            </w:pict>
+          </mc:Fallback>
+        </mc:AlternateContent>
+      </w:r>
+      <w:r/>
+      <w:r>
+        <w:rPr>
+          <w:highlight w:val="none"/>
+          <w:lang w:val="zh-TW"/>
+        </w:rPr>
+      </w:r>
+      <w:r>
+        <w:rPr>
+          <w:highlight w:val="none"/>
+          <w:lang w:val="zh-TW"/>
+        </w:rPr>
+      </w:r>
+    </w:p>
+    <w:p>
+      <w:pPr>
+        <w:shd w:val="nil"/>
+        <w:rPr>
+          <w:rFonts w:ascii="Songti TC" w:hAnsi="Songti TC" w:eastAsia="Songti TC" w:cs="Songti TC"/>
+          <w:b/>
+          <w:bCs/>
+          <w:sz w:val="28"/>
+          <w:szCs w:val="28"/>
+          <w:highlight w:val="none"/>
+          <w:lang w:val="zh-TW"/>
+          <w14:ligatures w14:val="none"/>
+        </w:rPr>
+      </w:pPr>
+      <w:r>
+        <w:rPr>
+          <w:rFonts w:ascii="Songti TC" w:hAnsi="Songti TC" w:eastAsia="Songti TC" w:cs="Songti TC"/>
+          <w:b/>
+          <w:bCs/>
+          <w:sz w:val="28"/>
+          <w:szCs w:val="28"/>
+          <w:highlight w:val="none"/>
+          <w:lang w:val="zh-TW"/>
+        </w:rPr>
+        <w:t xml:space="preserve">思</w:t>
+      </w:r>
+      <w:r>
+        <w:rPr>
+          <w:rFonts w:ascii="Songti TC" w:hAnsi="Songti TC" w:eastAsia="Songti TC" w:cs="Songti TC"/>
+          <w:b/>
+          <w:bCs/>
+          <w:sz w:val="28"/>
+          <w:szCs w:val="28"/>
+          <w:highlight w:val="none"/>
+          <w:lang w:val="zh-TW"/>
+        </w:rPr>
+        <w:t xml:space="preserve">路</w:t>
+      </w:r>
+      <w:r>
+        <w:rPr>
+          <w:rFonts w:ascii="Songti TC" w:hAnsi="Songti TC" w:eastAsia="Songti TC" w:cs="Songti TC"/>
+          <w:b/>
+          <w:bCs/>
+          <w:sz w:val="28"/>
+          <w:szCs w:val="28"/>
+          <w:highlight w:val="none"/>
+          <w:lang w:val="zh-TW"/>
+          <w14:ligatures w14:val="none"/>
+        </w:rPr>
+      </w:r>
+    </w:p>
+    <w:p>
+      <w:pPr>
+        <w:shd w:val="nil" w:color="000000"/>
+        <w:rPr>
+          <w:highlight w:val="none"/>
+          <w:lang w:val="zh-TW"/>
+          <w14:ligatures w14:val="none"/>
+        </w:rPr>
+      </w:pPr>
+      <w:r>
+        <w:rPr>
+          <w:highlight w:val="none"/>
+          <w:lang w:val="zh-TW"/>
+        </w:rPr>
+        <w:t xml:space="preserve">先</w:t>
+      </w:r>
+      <w:r>
+        <w:rPr>
+          <w:highlight w:val="none"/>
+          <w:lang w:val="zh-TW"/>
+        </w:rPr>
+        <w:t xml:space="preserve">創立</w:t>
+      </w:r>
+      <w:r>
+        <w:rPr>
+          <w:highlight w:val="none"/>
+          <w:lang w:val="zh-TW"/>
+        </w:rPr>
+        <w:t xml:space="preserve">資料庫</w:t>
+      </w:r>
+      <w:r>
+        <w:rPr>
+          <w:highlight w:val="none"/>
+          <w:lang w:val="zh-TW"/>
+        </w:rPr>
+        <w:t xml:space="preserve">，</w:t>
+      </w:r>
+      <w:r>
+        <w:rPr>
+          <w:highlight w:val="none"/>
+          <w:lang w:val="zh-TW"/>
+        </w:rPr>
+        <w:t xml:space="preserve">設置</w:t>
+      </w:r>
+      <w:r>
+        <w:rPr>
+          <w:highlight w:val="none"/>
+          <w:lang w:val="zh-TW"/>
+        </w:rPr>
+        <w:t xml:space="preserve">好</w:t>
+      </w:r>
+      <w:r>
+        <w:rPr>
+          <w:highlight w:val="none"/>
+          <w:lang w:val="zh-TW"/>
+        </w:rPr>
+        <w:t xml:space="preserve">後</w:t>
+      </w:r>
+      <w:r>
+        <w:rPr>
+          <w:highlight w:val="none"/>
+          <w:lang w:val="zh-TW"/>
+        </w:rPr>
+        <w:t xml:space="preserve">使用</w:t>
+      </w:r>
+      <w:r>
+        <w:rPr>
+          <w:highlight w:val="none"/>
+          <w:lang w:val="zh-TW"/>
+        </w:rPr>
+        <w:t xml:space="preserve">Express</w:t>
+      </w:r>
+      <w:r>
+        <w:rPr>
+          <w:highlight w:val="none"/>
+          <w:lang w:val="zh-TW"/>
+        </w:rPr>
+        <w:t xml:space="preserve">JS</w:t>
+      </w:r>
+      <w:r>
+        <w:rPr>
+          <w:highlight w:val="none"/>
+          <w:lang w:val="zh-TW"/>
+        </w:rPr>
+        <w:t xml:space="preserve">與</w:t>
+      </w:r>
+      <w:r>
+        <w:rPr>
+          <w:highlight w:val="none"/>
+          <w:lang w:val="zh-TW"/>
+        </w:rPr>
+        <w:t xml:space="preserve">資料庫</w:t>
+      </w:r>
+      <w:r>
+        <w:rPr>
+          <w:highlight w:val="none"/>
+          <w:lang w:val="zh-TW"/>
+        </w:rPr>
+        <w:t xml:space="preserve">進行</w:t>
+      </w:r>
+      <w:r>
+        <w:rPr>
+          <w:highlight w:val="none"/>
+          <w:lang w:val="zh-TW"/>
+        </w:rPr>
+        <w:t xml:space="preserve">對接</w:t>
+      </w:r>
+      <w:r>
+        <w:rPr>
+          <w:highlight w:val="none"/>
+          <w:lang w:val="zh-TW"/>
+        </w:rPr>
+        <w:t xml:space="preserve">。</w:t>
+      </w:r>
+      <w:r>
+        <w:rPr>
+          <w:highlight w:val="none"/>
+          <w:lang w:val="zh-TW"/>
+          <w14:ligatures w14:val="none"/>
+        </w:rPr>
+      </w:r>
+    </w:p>
+    <w:p>
+      <w:pPr>
+        <w:shd w:val="nil" w:color="000000"/>
+        <w:rPr>
+          <w:highlight w:val="none"/>
+          <w:lang w:val="zh-TW"/>
+          <w14:ligatures w14:val="none"/>
+        </w:rPr>
+      </w:pPr>
+      <w:r>
+        <w:rPr>
+          <w:highlight w:val="none"/>
+          <w:lang w:val="zh-TW"/>
+        </w:rPr>
+        <w:t xml:space="preserve">完成</w:t>
+      </w:r>
+      <w:r>
+        <w:rPr>
+          <w:highlight w:val="none"/>
+          <w:lang w:val="zh-TW"/>
+        </w:rPr>
+        <w:t xml:space="preserve">測試</w:t>
+      </w:r>
+      <w:r>
+        <w:rPr>
+          <w:highlight w:val="none"/>
+          <w:lang w:val="zh-TW"/>
+        </w:rPr>
+        <w:t xml:space="preserve">後，</w:t>
+      </w:r>
+      <w:r>
+        <w:rPr>
+          <w:highlight w:val="none"/>
+          <w:lang w:val="zh-TW"/>
+        </w:rPr>
+        <w:t xml:space="preserve">架設</w:t>
+      </w:r>
+      <w:r>
+        <w:rPr>
+          <w:highlight w:val="none"/>
+          <w:lang w:val="zh-TW"/>
+        </w:rPr>
+        <w:t xml:space="preserve">React</w:t>
+      </w:r>
+      <w:r>
+        <w:rPr>
+          <w:highlight w:val="none"/>
+          <w:lang w:val="zh-TW"/>
+        </w:rPr>
+        <w:t xml:space="preserve">前端</w:t>
+      </w:r>
+      <w:r>
+        <w:rPr>
+          <w:highlight w:val="none"/>
+          <w:lang w:val="zh-TW"/>
+        </w:rPr>
+        <w:t xml:space="preserve">畫面。</w:t>
+      </w:r>
+      <w:r>
+        <w:rPr>
+          <w:highlight w:val="none"/>
+          <w:lang w:val="zh-TW"/>
+        </w:rPr>
+      </w:r>
+      <w:r>
+        <w:rPr>
+          <w:highlight w:val="none"/>
+          <w:lang w:val="zh-TW"/>
+        </w:rPr>
+      </w:r>
+    </w:p>
+    <w:p>
+      <w:pPr>
+        <w:shd w:val="nil" w:color="000000"/>
+        <w:rPr>
+          <w:highlight w:val="none"/>
+          <w:lang w:val="zh-TW"/>
+          <w14:ligatures w14:val="none"/>
+        </w:rPr>
+      </w:pPr>
+      <w:r>
+        <w:rPr>
+          <w:highlight w:val="none"/>
+          <w:lang w:val="zh-TW"/>
+        </w:rPr>
+        <w:t xml:space="preserve">想法</w:t>
+      </w:r>
+      <w:r>
+        <w:rPr>
+          <w:highlight w:val="none"/>
+          <w:lang w:val="zh-TW"/>
+        </w:rPr>
+        <w:t xml:space="preserve">有了，</w:t>
+      </w:r>
+      <w:r>
+        <w:rPr>
+          <w:highlight w:val="none"/>
+          <w:lang w:val="zh-TW"/>
+        </w:rPr>
+        <w:t xml:space="preserve">咱們</w:t>
+      </w:r>
+      <w:r>
+        <w:rPr>
+          <w:highlight w:val="none"/>
+          <w:lang w:val="zh-TW"/>
+        </w:rPr>
+        <w:t xml:space="preserve">開始</w:t>
+      </w:r>
+      <w:r>
+        <w:rPr>
+          <w:highlight w:val="none"/>
+          <w:lang w:val="zh-TW"/>
+        </w:rPr>
+        <w:t xml:space="preserve">吧！</w:t>
+      </w:r>
+      <w:r>
+        <w:rPr>
+          <w:highlight w:val="none"/>
+          <w:lang w:val="zh-TW"/>
+        </w:rPr>
+      </w:r>
+      <w:r>
+        <w:rPr>
+          <w:highlight w:val="none"/>
+          <w:lang w:val="zh-TW"/>
+        </w:rPr>
+      </w:r>
+    </w:p>
+    <w:p>
+      <w:pPr>
+        <w:shd w:val="nil" w:color="000000"/>
+        <w:rPr>
+          <w:rFonts w:ascii="Songti TC" w:hAnsi="Songti TC" w:eastAsia="Songti TC" w:cs="Songti TC"/>
+          <w:b/>
+          <w:bCs/>
+          <w:sz w:val="28"/>
+          <w:szCs w:val="28"/>
+          <w:highlight w:val="none"/>
+          <w:lang w:val="zh-TW"/>
+          <w14:ligatures w14:val="none"/>
+        </w:rPr>
+      </w:pPr>
+      <w:r>
+        <w:rPr>
+          <w:rFonts w:ascii="Songti TC" w:hAnsi="Songti TC" w:eastAsia="Songti TC" w:cs="Songti TC"/>
+          <w:b/>
+          <w:bCs/>
+          <w:sz w:val="28"/>
+          <w:szCs w:val="28"/>
+          <w:highlight w:val="none"/>
+          <w:lang w:val="zh-TW"/>
+        </w:rPr>
+        <w:br w:type="page" w:clear="all"/>
+      </w:r>
       <w:r/>
       <w:r/>
     </w:p>
     <w:p>
+      <w:pPr>
+        <w:pStyle w:val="13"/>
+        <w:rPr>
+          <w:highlight w:val="none"/>
+          <w:lang w:val="zh-TW"/>
+          <w14:ligatures w14:val="none"/>
+        </w:rPr>
+      </w:pPr>
+      <w:r>
+        <w:rPr>
+          <w:highlight w:val="none"/>
+          <w:lang w:val="zh-TW"/>
+        </w:rPr>
+        <w:t xml:space="preserve">後</w:t>
+      </w:r>
+      <w:r>
+        <w:rPr>
+          <w:highlight w:val="none"/>
+          <w:lang w:val="zh-TW"/>
+        </w:rPr>
+        <w:t xml:space="preserve">端</w:t>
+      </w:r>
+      <w:r>
+        <w:rPr>
+          <w:highlight w:val="none"/>
+          <w:lang w:val="zh-TW"/>
+        </w:rPr>
+        <w:t xml:space="preserve">設計</w:t>
+      </w:r>
+      <w:r>
+        <w:rPr>
+          <w:highlight w:val="none"/>
+          <w:lang w:val="zh-TW"/>
+        </w:rPr>
+      </w:r>
+      <w:r>
+        <w:rPr>
+          <w:highlight w:val="none"/>
+          <w:lang w:val="zh-TW"/>
+          <w14:ligatures w14:val="none"/>
+        </w:rPr>
+      </w:r>
+    </w:p>
+    <w:p>
+      <w:pPr>
+        <w:pStyle w:val="13"/>
+        <w:rPr>
+          <w:rFonts w:ascii="Songti TC" w:hAnsi="Songti TC" w:eastAsia="Songti TC" w:cs="Songti TC"/>
+          <w:b/>
+          <w:bCs/>
+          <w:sz w:val="28"/>
+          <w:szCs w:val="28"/>
+          <w:highlight w:val="none"/>
+          <w:lang w:val="zh-TW"/>
+          <w14:ligatures w14:val="none"/>
+        </w:rPr>
+      </w:pPr>
+      <w:r>
+        <w:rPr>
+          <w:rFonts w:ascii="Songti TC" w:hAnsi="Songti TC" w:eastAsia="Songti TC" w:cs="Songti TC"/>
+          <w:b/>
+          <w:bCs/>
+          <w:sz w:val="28"/>
+          <w:szCs w:val="28"/>
+          <w:highlight w:val="none"/>
+          <w:lang w:val="zh-TW"/>
+        </w:rPr>
+        <w:t xml:space="preserve">Postgres </w:t>
+      </w:r>
+      <w:r>
+        <w:rPr>
+          <w:rFonts w:ascii="Songti TC" w:hAnsi="Songti TC" w:eastAsia="Songti TC" w:cs="Songti TC"/>
+          <w:b/>
+          <w:bCs/>
+          <w:sz w:val="28"/>
+          <w:szCs w:val="28"/>
+          <w:highlight w:val="none"/>
+          <w:lang w:val="zh-TW"/>
+        </w:rPr>
+        <w:t xml:space="preserve">App</w:t>
+      </w:r>
+      <w:r>
+        <w:rPr>
+          <w:rFonts w:ascii="Songti TC" w:hAnsi="Songti TC" w:eastAsia="Songti TC" w:cs="Songti TC"/>
+          <w:b/>
+          <w:bCs/>
+          <w:sz w:val="28"/>
+          <w:szCs w:val="28"/>
+          <w:highlight w:val="none"/>
+          <w:lang w:val="zh-TW"/>
+        </w:rPr>
+        <w:t xml:space="preserve">使用</w:t>
+      </w:r>
+      <w:r>
+        <w:rPr>
+          <w:highlight w:val="none"/>
+          <w:lang w:val="zh-TW"/>
+        </w:rPr>
+      </w:r>
+      <w:r>
+        <w:rPr>
+          <w:highlight w:val="none"/>
+          <w:lang w:val="zh-TW"/>
+          <w14:ligatures w14:val="none"/>
+        </w:rPr>
+      </w:r>
+    </w:p>
+    <w:p>
+      <w:pPr>
+        <w:rPr>
+          <w:lang w:val="zh-TW"/>
+        </w:rPr>
+      </w:pPr>
+      <w:r>
+        <w:rPr>
+          <w:lang w:val="zh-TW"/>
+        </w:rPr>
+        <w:t xml:space="preserve">請注意</w:t>
+      </w:r>
+      <w:r>
+        <w:rPr>
+          <w:lang w:val="zh-TW"/>
+        </w:rPr>
+        <w:t xml:space="preserve">，</w:t>
+      </w:r>
+      <w:r>
+        <w:rPr>
+          <w:lang w:val="zh-TW"/>
+        </w:rPr>
+        <w:t xml:space="preserve">我的</w:t>
+      </w:r>
+      <w:r>
+        <w:rPr>
+          <w:lang w:val="zh-TW"/>
+        </w:rPr>
+        <w:t xml:space="preserve">版本</w:t>
+      </w:r>
+      <w:r>
+        <w:rPr>
+          <w:lang w:val="zh-TW"/>
+        </w:rPr>
+        <w:t xml:space="preserve">是</w:t>
+      </w:r>
+      <w:r>
+        <w:rPr>
+          <w:lang w:val="zh-TW"/>
+        </w:rPr>
+        <w:t xml:space="preserve">使用</w:t>
+      </w:r>
+      <w:r>
+        <w:rPr>
+          <w:lang w:val="zh-TW"/>
+        </w:rPr>
+        <w:t xml:space="preserve">Mac</w:t>
+      </w:r>
+      <w:r>
+        <w:rPr>
+          <w:lang w:val="zh-TW"/>
+        </w:rPr>
+        <w:t xml:space="preserve">作為</w:t>
+      </w:r>
+      <w:r>
+        <w:rPr>
+          <w:lang w:val="zh-TW"/>
+        </w:rPr>
+        <w:t xml:space="preserve">開發</w:t>
+      </w:r>
+      <w:r>
+        <w:rPr>
+          <w:lang w:val="zh-TW"/>
+        </w:rPr>
+        <w:t xml:space="preserve">環境，</w:t>
+      </w:r>
+      <w:r>
+        <w:rPr>
+          <w:lang w:val="zh-TW"/>
+        </w:rPr>
+        <w:t xml:space="preserve">可能</w:t>
+      </w:r>
+      <w:r>
+        <w:rPr>
+          <w:lang w:val="zh-TW"/>
+        </w:rPr>
+        <w:t xml:space="preserve">創建</w:t>
+      </w:r>
+      <w:r>
+        <w:rPr>
+          <w:lang w:val="zh-TW"/>
+        </w:rPr>
+        <w:t xml:space="preserve">過程</w:t>
+      </w:r>
+      <w:r>
+        <w:rPr>
+          <w:lang w:val="zh-TW"/>
+        </w:rPr>
+        <w:t xml:space="preserve">會</w:t>
+      </w:r>
+      <w:r>
+        <w:rPr>
+          <w:lang w:val="zh-TW"/>
+        </w:rPr>
+        <w:t xml:space="preserve">略為</w:t>
+      </w:r>
+      <w:r>
+        <w:rPr>
+          <w:lang w:val="zh-TW"/>
+        </w:rPr>
+        <w:t xml:space="preserve">不同</w:t>
+      </w:r>
+      <w:r>
+        <w:rPr>
+          <w:lang w:val="zh-TW"/>
+        </w:rPr>
+        <w:t xml:space="preserve">。</w:t>
+      </w:r>
+      <w:r>
+        <w:rPr>
+          <w:lang w:val="zh-TW"/>
+        </w:rPr>
+        <w:t xml:space="preserve">但</w:t>
+      </w:r>
+      <w:r>
+        <w:rPr>
+          <w:lang w:val="zh-TW"/>
+        </w:rPr>
+        <w:t xml:space="preserve">理論上</w:t>
+      </w:r>
+      <w:r>
+        <w:rPr>
+          <w:lang w:val="zh-TW"/>
+        </w:rPr>
+        <w:t xml:space="preserve">應該</w:t>
+      </w:r>
+      <w:r>
+        <w:rPr>
+          <w:lang w:val="zh-TW"/>
+        </w:rPr>
+        <w:t xml:space="preserve">相同。</w:t>
+      </w:r>
+      <w:r>
+        <w:rPr>
+          <w:lang w:val="zh-TW"/>
+        </w:rPr>
+        <w:t xml:space="preserve">如果</w:t>
+      </w:r>
+      <w:r>
+        <w:rPr>
+          <w:lang w:val="zh-TW"/>
+        </w:rPr>
+        <w:t xml:space="preserve">有問題</w:t>
+      </w:r>
+      <w:r>
+        <w:rPr>
+          <w:lang w:val="zh-TW"/>
+        </w:rPr>
+        <w:t xml:space="preserve">直接</w:t>
+      </w:r>
+      <w:r>
+        <w:rPr>
+          <w:lang w:val="zh-TW"/>
+        </w:rPr>
+        <w:t xml:space="preserve">跟我</w:t>
+      </w:r>
+      <w:r>
+        <w:rPr>
+          <w:lang w:val="zh-TW"/>
+        </w:rPr>
+        <w:t xml:space="preserve">說，</w:t>
+      </w:r>
+      <w:r>
+        <w:rPr>
+          <w:lang w:val="zh-TW"/>
+        </w:rPr>
+        <w:t xml:space="preserve">我</w:t>
+      </w:r>
+      <w:r>
+        <w:rPr>
+          <w:lang w:val="zh-TW"/>
+        </w:rPr>
+        <w:t xml:space="preserve">再</w:t>
+      </w:r>
+      <w:r>
+        <w:rPr>
+          <w:lang w:val="zh-TW"/>
+        </w:rPr>
+        <w:t xml:space="preserve">補</w:t>
+      </w:r>
+      <w:r>
+        <w:rPr>
+          <w:lang w:val="zh-TW"/>
+        </w:rPr>
+        <w:t xml:space="preserve">一版</w:t>
+      </w:r>
+      <w:r>
+        <w:rPr>
+          <w:lang w:val="zh-TW"/>
+        </w:rPr>
+        <w:t xml:space="preserve">W</w:t>
+      </w:r>
+      <w:r>
+        <w:rPr>
+          <w:lang w:val="zh-TW"/>
+        </w:rPr>
+        <w:t xml:space="preserve">i</w:t>
+      </w:r>
+      <w:r>
+        <w:rPr>
+          <w:lang w:val="zh-TW"/>
+        </w:rPr>
+        <w:t xml:space="preserve">ndows</w:t>
+      </w:r>
+      <w:r>
+        <w:rPr>
+          <w:lang w:val="zh-TW"/>
+        </w:rPr>
+        <w:t xml:space="preserve">。</w:t>
+      </w:r>
+      <w:r>
+        <w:rPr>
+          <w:lang w:val="zh-TW"/>
+        </w:rPr>
+      </w:r>
+    </w:p>
+    <w:p>
+      <w:pPr>
+        <w:rPr>
+          <w:highlight w:val="none"/>
+        </w:rPr>
+      </w:pPr>
       <w:r/>
       <w:r/>
+      <w:r>
+        <mc:AlternateContent>
+          <mc:Choice Requires="wpg">
+            <w:drawing>
+              <wp:anchor xmlns:wp="http://schemas.openxmlformats.org/drawingml/2006/wordprocessingDrawing" xmlns:wp14="http://schemas.microsoft.com/office/word/2010/wordprocessingDrawing" distT="0" distB="0" distL="115200" distR="115200" simplePos="0" relativeHeight="2048" behindDoc="0" locked="0" layoutInCell="1" allowOverlap="1">
+                <wp:simplePos x="0" y="0"/>
+                <wp:positionH relativeFrom="column">
+                  <wp:posOffset>0</wp:posOffset>
+                </wp:positionH>
+                <wp:positionV relativeFrom="paragraph">
+                  <wp:posOffset>0</wp:posOffset>
+                </wp:positionV>
+                <wp:extent cx="3527723" cy="1379315"/>
+                <wp:effectExtent l="0" t="0" r="0" b="0"/>
+                <wp:wrapSquare wrapText="bothSides"/>
+                <wp:docPr id="2" name=""/>
+                <wp:cNvGraphicFramePr>
+                  <a:graphicFrameLocks xmlns:a="http://schemas.openxmlformats.org/drawingml/2006/main" noChangeAspect="1"/>
+                </wp:cNvGraphicFramePr>
+                <a:graphic xmlns:a="http://schemas.openxmlformats.org/drawingml/2006/main">
+                  <a:graphicData uri="http://schemas.openxmlformats.org/drawingml/2006/picture">
+                    <pic:pic xmlns:pic="http://schemas.openxmlformats.org/drawingml/2006/picture">
+                      <pic:nvPicPr>
+                        <pic:cNvPr id="543207256" name=""/>
+                        <pic:cNvPicPr>
+                          <a:picLocks noChangeAspect="1"/>
+                        </pic:cNvPicPr>
+                        <pic:nvPr/>
+                      </pic:nvPicPr>
+                      <pic:blipFill>
+                        <a:blip r:embed="rId9"/>
+                        <a:srcRect l="0" t="0" r="0" b="26946"/>
+                        <a:stretch/>
+                      </pic:blipFill>
+                      <pic:spPr bwMode="auto">
+                        <a:xfrm flipH="0" flipV="0">
+                          <a:off x="0" y="0"/>
+                          <a:ext cx="3527722" cy="1379314"/>
+                        </a:xfrm>
+                        <a:prstGeom prst="rect">
+                          <a:avLst/>
+                        </a:prstGeom>
+                      </pic:spPr>
+                    </pic:pic>
+                  </a:graphicData>
+                </a:graphic>
+              </wp:anchor>
+            </w:drawing>
+          </mc:Choice>
+          <mc:Fallback>
+            <w:pict>
+              <v:shapetype type="#_x0000_t75" o:spt="75" coordsize="21600,21600" o:preferrelative="t" path="m@4@5l@4@11@9@11@9@5xe">
+                <v:formulas>
+                  <v:f eqn="if lineDrawn pixelLineWidth 0"/>
+                  <v:f eqn="sum @0 1 0"/>
+                  <v:f eqn="sum 0 0 @1"/>
+                  <v:f eqn="prod @2 1 2"/>
+                  <v:f eqn="prod @3 21600 pixelWidth"/>
+                  <v:f eqn="prod @3 21600 pixelHeight"/>
+                  <v:f eqn="sum @0 0 1"/>
+                  <v:f eqn="prod @6 1 2"/>
+                  <v:f eqn="prod @7 21600 pixelWidth"/>
+                  <v:f eqn="sum @8 21600 0"/>
+                  <v:f eqn="prod @7 21600 pixelHeight"/>
+                  <v:f eqn="sum @10 21600 0"/>
+                </v:formulas>
+              </v:shapetype>
+              <v:shape id="_x0000_i1" o:spid="_x0000_s1" type="#_x0000_t75" style="position:absolute;z-index:2048;o:allowoverlap:true;o:allowincell:true;mso-position-horizontal-relative:text;margin-left:0.00pt;mso-position-horizontal:absolute;mso-position-vertical-relative:text;margin-top:0.00pt;mso-position-vertical:absolute;width:277.77pt;height:108.61pt;mso-wrap-distance-left:9.07pt;mso-wrap-distance-top:0.00pt;mso-wrap-distance-right:9.07pt;mso-wrap-distance-bottom:0.00pt;" stroked="false">
+                <v:path textboxrect="0,0,0,0"/>
+                <w10:wrap type="square"/>
+                <v:imagedata r:id="rId9" o:title=""/>
+              </v:shape>
+            </w:pict>
+          </mc:Fallback>
+        </mc:AlternateContent>
+      </w:r>
+      <w:r/>
+      <w:r/>
+      <w:r>
+        <w:rPr>
+          <w:highlight w:val="none"/>
+        </w:rPr>
+        <w:t xml:space="preserve">這是</w:t>
+      </w:r>
+      <w:r>
+        <w:rPr>
+          <w:highlight w:val="none"/>
+        </w:rPr>
+        <w:t xml:space="preserve">PG</w:t>
+      </w:r>
+      <w:r>
+        <w:rPr>
+          <w:highlight w:val="none"/>
+        </w:rPr>
+        <w:t xml:space="preserve"> </w:t>
+      </w:r>
+      <w:r>
+        <w:rPr>
+          <w:highlight w:val="none"/>
+        </w:rPr>
+        <w:t xml:space="preserve">Admin，</w:t>
+      </w:r>
+      <w:r>
+        <w:rPr>
+          <w:highlight w:val="none"/>
+        </w:rPr>
+        <w:t xml:space="preserve">也是</w:t>
+      </w:r>
+      <w:r>
+        <w:rPr>
+          <w:highlight w:val="none"/>
+        </w:rPr>
+        <w:t xml:space="preserve">一個</w:t>
+      </w:r>
+      <w:r>
+        <w:rPr>
+          <w:highlight w:val="none"/>
+        </w:rPr>
+        <w:t xml:space="preserve">GUI</w:t>
+      </w:r>
+      <w:r>
+        <w:rPr>
+          <w:highlight w:val="none"/>
+        </w:rPr>
+        <w:t xml:space="preserve">介面</w:t>
+      </w:r>
+      <w:r>
+        <w:rPr>
+          <w:highlight w:val="none"/>
+        </w:rPr>
+        <w:t xml:space="preserve">操作</w:t>
+      </w:r>
+      <w:r>
+        <w:rPr>
+          <w:highlight w:val="none"/>
+        </w:rPr>
+        <w:t xml:space="preserve">Postgres</w:t>
+      </w:r>
+      <w:r>
+        <w:rPr>
+          <w:highlight w:val="none"/>
+        </w:rPr>
+        <w:t xml:space="preserve">的</w:t>
+      </w:r>
+      <w:r>
+        <w:rPr>
+          <w:highlight w:val="none"/>
+        </w:rPr>
+        <w:t xml:space="preserve">資料庫。</w:t>
+      </w:r>
+      <w:r>
+        <w:rPr>
+          <w:highlight w:val="none"/>
+        </w:rPr>
+        <w:t xml:space="preserve">我們</w:t>
+      </w:r>
+      <w:r>
+        <w:rPr>
+          <w:highlight w:val="none"/>
+        </w:rPr>
+        <w:t xml:space="preserve">就</w:t>
+      </w:r>
+      <w:r>
+        <w:rPr>
+          <w:highlight w:val="none"/>
+        </w:rPr>
+        <w:t xml:space="preserve">從</w:t>
+      </w:r>
+      <w:r>
+        <w:rPr>
+          <w:highlight w:val="none"/>
+        </w:rPr>
+        <w:t xml:space="preserve">這裡</w:t>
+      </w:r>
+      <w:r>
+        <w:rPr>
+          <w:highlight w:val="none"/>
+        </w:rPr>
+        <w:t xml:space="preserve">開始</w:t>
+      </w:r>
+      <w:r>
+        <w:rPr>
+          <w:highlight w:val="none"/>
+        </w:rPr>
+        <w:t xml:space="preserve">吧！</w:t>
+      </w:r>
+      <w:r>
+        <w:rPr>
+          <w:highlight w:val="none"/>
+        </w:rPr>
+      </w:r>
+      <w:r>
+        <w:rPr>
+          <w:highlight w:val="none"/>
+        </w:rPr>
+      </w:r>
+    </w:p>
+    <w:p>
+      <w:pPr>
+        <w:rPr>
+          <w:b w:val="0"/>
+          <w:bCs w:val="0"/>
+          <w:highlight w:val="none"/>
+        </w:rPr>
+      </w:pPr>
+      <w:r>
+        <w:rPr>
+          <w:highlight w:val="none"/>
+        </w:rPr>
+        <w:t xml:space="preserve">首先</w:t>
+      </w:r>
+      <w:r>
+        <w:rPr>
+          <w:highlight w:val="none"/>
+        </w:rPr>
+        <w:t xml:space="preserve">對著</w:t>
+      </w:r>
+      <w:r>
+        <w:rPr>
+          <w:b/>
+          <w:bCs/>
+          <w:highlight w:val="none"/>
+        </w:rPr>
+        <w:t xml:space="preserve">Servers</w:t>
+      </w:r>
+      <w:r>
+        <w:rPr>
+          <w:b w:val="0"/>
+          <w:bCs w:val="0"/>
+          <w:highlight w:val="none"/>
+        </w:rPr>
+        <w:t xml:space="preserve">按</w:t>
+      </w:r>
+      <w:r>
+        <w:rPr>
+          <w:b w:val="0"/>
+          <w:bCs w:val="0"/>
+          <w:highlight w:val="none"/>
+        </w:rPr>
+        <w:t xml:space="preserve">右鍵</w:t>
+      </w:r>
+      <w:r>
+        <w:rPr>
+          <w:b w:val="0"/>
+          <w:bCs w:val="0"/>
+          <w:highlight w:val="none"/>
+        </w:rPr>
+        <w:t xml:space="preserve">，</w:t>
+      </w:r>
+      <w:r>
+        <w:rPr>
+          <w:b w:val="0"/>
+          <w:bCs w:val="0"/>
+          <w:highlight w:val="none"/>
+        </w:rPr>
+        <w:t xml:space="preserve">進入</w:t>
+      </w:r>
+      <w:r>
+        <w:rPr>
+          <w:b/>
+          <w:bCs/>
+          <w:highlight w:val="none"/>
+        </w:rPr>
+        <w:t xml:space="preserve">Register</w:t>
+      </w:r>
+      <w:r>
+        <w:rPr>
+          <w:b w:val="0"/>
+          <w:bCs w:val="0"/>
+          <w:highlight w:val="none"/>
+        </w:rPr>
+        <w:t xml:space="preserve">，</w:t>
+      </w:r>
+      <w:r>
+        <w:rPr>
+          <w:b w:val="0"/>
+          <w:bCs w:val="0"/>
+          <w:highlight w:val="none"/>
+        </w:rPr>
+        <w:t xml:space="preserve">進入</w:t>
+      </w:r>
+      <w:r>
+        <w:rPr>
+          <w:b/>
+          <w:bCs/>
+          <w:highlight w:val="none"/>
+        </w:rPr>
+        <w:t xml:space="preserve">Server</w:t>
+      </w:r>
+      <w:r>
+        <w:rPr>
+          <w:b w:val="0"/>
+          <w:bCs w:val="0"/>
+          <w:highlight w:val="none"/>
+        </w:rPr>
+        <w:t xml:space="preserve">。</w:t>
+      </w:r>
+      <w:r>
+        <w:rPr>
+          <w:b w:val="0"/>
+          <w:bCs w:val="0"/>
+          <w:highlight w:val="none"/>
+        </w:rPr>
+      </w:r>
+      <w:r>
+        <w:rPr>
+          <w:b w:val="0"/>
+          <w:bCs w:val="0"/>
+          <w:highlight w:val="none"/>
+        </w:rPr>
+      </w:r>
+    </w:p>
+    <w:p>
+      <w:pPr>
+        <w:rPr>
+          <w:b w:val="0"/>
+          <w:bCs w:val="0"/>
+          <w:highlight w:val="none"/>
+        </w:rPr>
+      </w:pPr>
+      <w:r>
+        <w:rPr>
+          <w:b w:val="0"/>
+          <w:bCs w:val="0"/>
+          <w:highlight w:val="none"/>
+        </w:rPr>
+      </w:r>
+      <w:r>
+        <w:rPr>
+          <w:b w:val="0"/>
+          <w:bCs w:val="0"/>
+          <w:highlight w:val="none"/>
+        </w:rPr>
+      </w:r>
+    </w:p>
+    <w:p>
+      <w:pPr>
+        <w:rPr>
+          <w:b w:val="0"/>
+          <w:bCs w:val="0"/>
+          <w:highlight w:val="none"/>
+        </w:rPr>
+      </w:pPr>
+      <w:r>
+        <w:rPr>
+          <w:b w:val="0"/>
+          <w:bCs w:val="0"/>
+          <w:highlight w:val="none"/>
+        </w:rPr>
+      </w:r>
+      <w:r/>
+      <w:r>
+        <mc:AlternateContent>
+          <mc:Choice Requires="wpg">
+            <w:drawing>
+              <wp:anchor xmlns:wp="http://schemas.openxmlformats.org/drawingml/2006/wordprocessingDrawing" xmlns:wp14="http://schemas.microsoft.com/office/word/2010/wordprocessingDrawing" distT="0" distB="0" distL="115200" distR="115200" simplePos="0" relativeHeight="6144" behindDoc="0" locked="0" layoutInCell="1" allowOverlap="1">
+                <wp:simplePos x="0" y="0"/>
+                <wp:positionH relativeFrom="column">
+                  <wp:posOffset>0</wp:posOffset>
+                </wp:positionH>
+                <wp:positionV relativeFrom="paragraph">
+                  <wp:posOffset>0</wp:posOffset>
+                </wp:positionV>
+                <wp:extent cx="4169115" cy="1382236"/>
+                <wp:effectExtent l="0" t="0" r="0" b="0"/>
+                <wp:wrapSquare wrapText="bothSides"/>
+                <wp:docPr id="3" name=""/>
+                <wp:cNvGraphicFramePr>
+                  <a:graphicFrameLocks xmlns:a="http://schemas.openxmlformats.org/drawingml/2006/main" noChangeAspect="1"/>
+                </wp:cNvGraphicFramePr>
+                <a:graphic xmlns:a="http://schemas.openxmlformats.org/drawingml/2006/main">
+                  <a:graphicData uri="http://schemas.openxmlformats.org/drawingml/2006/picture">
+                    <pic:pic xmlns:pic="http://schemas.openxmlformats.org/drawingml/2006/picture">
+                      <pic:nvPicPr>
+                        <pic:cNvPr id="1424146290" name=""/>
+                        <pic:cNvPicPr>
+                          <a:picLocks noChangeAspect="1"/>
+                        </pic:cNvPicPr>
+                        <pic:nvPr/>
+                      </pic:nvPicPr>
+                      <pic:blipFill>
+                        <a:blip r:embed="rId10"/>
+                        <a:srcRect l="0" t="0" r="0" b="54961"/>
+                        <a:stretch/>
+                      </pic:blipFill>
+                      <pic:spPr bwMode="auto">
+                        <a:xfrm flipH="0" flipV="0">
+                          <a:off x="0" y="0"/>
+                          <a:ext cx="4169115" cy="1382235"/>
+                        </a:xfrm>
+                        <a:prstGeom prst="rect">
+                          <a:avLst/>
+                        </a:prstGeom>
+                      </pic:spPr>
+                    </pic:pic>
+                  </a:graphicData>
+                </a:graphic>
+              </wp:anchor>
+            </w:drawing>
+          </mc:Choice>
+          <mc:Fallback>
+            <w:pict>
+              <v:shapetype type="#_x0000_t75" o:spt="75" coordsize="21600,21600" o:preferrelative="t" path="m@4@5l@4@11@9@11@9@5xe">
+                <v:formulas>
+                  <v:f eqn="if lineDrawn pixelLineWidth 0"/>
+                  <v:f eqn="sum @0 1 0"/>
+                  <v:f eqn="sum 0 0 @1"/>
+                  <v:f eqn="prod @2 1 2"/>
+                  <v:f eqn="prod @3 21600 pixelWidth"/>
+                  <v:f eqn="prod @3 21600 pixelHeight"/>
+                  <v:f eqn="sum @0 0 1"/>
+                  <v:f eqn="prod @6 1 2"/>
+                  <v:f eqn="prod @7 21600 pixelWidth"/>
+                  <v:f eqn="sum @8 21600 0"/>
+                  <v:f eqn="prod @7 21600 pixelHeight"/>
+                  <v:f eqn="sum @10 21600 0"/>
+                </v:formulas>
+              </v:shapetype>
+              <v:shape id="_x0000_i2" o:spid="_x0000_s2" type="#_x0000_t75" style="position:absolute;z-index:6144;o:allowoverlap:true;o:allowincell:true;mso-position-horizontal-relative:text;margin-left:0.00pt;mso-position-horizontal:absolute;mso-position-vertical-relative:text;margin-top:0.00pt;mso-position-vertical:absolute;width:328.28pt;height:108.84pt;mso-wrap-distance-left:9.07pt;mso-wrap-distance-top:0.00pt;mso-wrap-distance-right:9.07pt;mso-wrap-distance-bottom:0.00pt;" stroked="false">
+                <v:path textboxrect="0,0,0,0"/>
+                <w10:wrap type="square"/>
+                <v:imagedata r:id="rId10" o:title=""/>
+              </v:shape>
+            </w:pict>
+          </mc:Fallback>
+        </mc:AlternateContent>
+      </w:r>
+      <w:r>
+        <w:rPr>
+          <w:b w:val="0"/>
+          <w:bCs w:val="0"/>
+          <w:highlight w:val="none"/>
+        </w:rPr>
+        <w:t xml:space="preserve">進來</w:t>
+      </w:r>
+      <w:r>
+        <w:rPr>
+          <w:b w:val="0"/>
+          <w:bCs w:val="0"/>
+          <w:highlight w:val="none"/>
+        </w:rPr>
+        <w:t xml:space="preserve">後</w:t>
+      </w:r>
+      <w:r>
+        <w:rPr>
+          <w:b w:val="0"/>
+          <w:bCs w:val="0"/>
+          <w:highlight w:val="none"/>
+        </w:rPr>
+        <w:t xml:space="preserve">先</w:t>
+      </w:r>
+      <w:r>
+        <w:rPr>
+          <w:b w:val="0"/>
+          <w:bCs w:val="0"/>
+          <w:highlight w:val="none"/>
+        </w:rPr>
+        <w:t xml:space="preserve">取名</w:t>
+      </w:r>
+      <w:r>
+        <w:rPr>
+          <w:b w:val="0"/>
+          <w:bCs w:val="0"/>
+          <w:highlight w:val="none"/>
+        </w:rPr>
+        <w:t xml:space="preserve">，</w:t>
+      </w:r>
+      <w:r>
+        <w:rPr>
+          <w:b w:val="0"/>
+          <w:bCs w:val="0"/>
+          <w:highlight w:val="none"/>
+        </w:rPr>
+        <w:t xml:space="preserve">通常</w:t>
+      </w:r>
+      <w:r>
+        <w:rPr>
+          <w:b w:val="0"/>
+          <w:bCs w:val="0"/>
+          <w:highlight w:val="none"/>
+        </w:rPr>
+        <w:t xml:space="preserve">老師</w:t>
+      </w:r>
+      <w:r>
+        <w:rPr>
+          <w:b w:val="0"/>
+          <w:bCs w:val="0"/>
+          <w:highlight w:val="none"/>
+        </w:rPr>
+        <w:t xml:space="preserve">會</w:t>
+      </w:r>
+      <w:r>
+        <w:rPr>
+          <w:b w:val="0"/>
+          <w:bCs w:val="0"/>
+          <w:highlight w:val="none"/>
+        </w:rPr>
+        <w:t xml:space="preserve">使用</w:t>
+      </w:r>
+      <w:r>
+        <w:rPr>
+          <w:b w:val="0"/>
+          <w:bCs w:val="0"/>
+          <w:highlight w:val="none"/>
+        </w:rPr>
+        <w:t xml:space="preserve">學號</w:t>
+      </w:r>
+      <w:r>
+        <w:rPr>
+          <w:b w:val="0"/>
+          <w:bCs w:val="0"/>
+          <w:highlight w:val="none"/>
+        </w:rPr>
+        <w:t xml:space="preserve">作為</w:t>
+      </w:r>
+      <w:r>
+        <w:rPr>
+          <w:b w:val="0"/>
+          <w:bCs w:val="0"/>
+          <w:highlight w:val="none"/>
+        </w:rPr>
+        <w:t xml:space="preserve">區隔，</w:t>
+      </w:r>
+      <w:r>
+        <w:rPr>
+          <w:b w:val="0"/>
+          <w:bCs w:val="0"/>
+          <w:highlight w:val="none"/>
+        </w:rPr>
+        <w:t xml:space="preserve">請</w:t>
+      </w:r>
+      <w:r>
+        <w:rPr>
+          <w:b w:val="0"/>
+          <w:bCs w:val="0"/>
+          <w:highlight w:val="none"/>
+        </w:rPr>
+        <w:t xml:space="preserve">注意</w:t>
+      </w:r>
+      <w:r>
+        <w:rPr>
+          <w:b w:val="0"/>
+          <w:bCs w:val="0"/>
+          <w:highlight w:val="none"/>
+        </w:rPr>
+        <w:t xml:space="preserve">老師</w:t>
+      </w:r>
+      <w:r>
+        <w:rPr>
+          <w:b w:val="0"/>
+          <w:bCs w:val="0"/>
+          <w:highlight w:val="none"/>
+        </w:rPr>
+        <w:t xml:space="preserve">要求。</w:t>
+      </w:r>
+      <w:r>
+        <w:rPr>
+          <w:b w:val="0"/>
+          <w:bCs w:val="0"/>
+          <w:highlight w:val="none"/>
+        </w:rPr>
+      </w:r>
+      <w:r>
+        <w:rPr>
+          <w:b w:val="0"/>
+          <w:bCs w:val="0"/>
+          <w:highlight w:val="none"/>
+        </w:rPr>
+      </w:r>
+    </w:p>
+    <w:p>
+      <w:pPr>
+        <w:rPr>
+          <w:b w:val="0"/>
+          <w:bCs w:val="0"/>
+          <w:highlight w:val="none"/>
+        </w:rPr>
+      </w:pPr>
+      <w:r>
+        <w:rPr>
+          <w:b w:val="0"/>
+          <w:bCs w:val="0"/>
+          <w:highlight w:val="none"/>
+        </w:rPr>
+        <w:t xml:space="preserve">然後</w:t>
+      </w:r>
+      <w:r>
+        <w:rPr>
+          <w:b w:val="0"/>
+          <w:bCs w:val="0"/>
+          <w:highlight w:val="none"/>
+        </w:rPr>
+        <w:t xml:space="preserve">點</w:t>
+      </w:r>
+      <w:r>
+        <w:rPr>
+          <w:b w:val="0"/>
+          <w:bCs w:val="0"/>
+          <w:highlight w:val="none"/>
+        </w:rPr>
+        <w:t xml:space="preserve">進去</w:t>
+      </w:r>
+      <w:r>
+        <w:rPr>
+          <w:b w:val="0"/>
+          <w:bCs w:val="0"/>
+          <w:highlight w:val="none"/>
+        </w:rPr>
+        <w:t xml:space="preserve">Connection。</w:t>
+      </w:r>
+      <w:r>
+        <w:rPr>
+          <w:b w:val="0"/>
+          <w:bCs w:val="0"/>
+          <w:highlight w:val="none"/>
+        </w:rPr>
+      </w:r>
+      <w:r>
+        <w:rPr>
+          <w:b w:val="0"/>
+          <w:bCs w:val="0"/>
+          <w:highlight w:val="none"/>
+        </w:rPr>
+      </w:r>
+    </w:p>
+    <w:p>
+      <w:pPr>
+        <w:rPr>
+          <w:highlight w:val="none"/>
+        </w:rPr>
+      </w:pPr>
+      <w:r/>
+      <w:r>
+        <mc:AlternateContent>
+          <mc:Choice Requires="wpg">
+            <w:drawing>
+              <wp:anchor xmlns:wp="http://schemas.openxmlformats.org/drawingml/2006/wordprocessingDrawing" xmlns:wp14="http://schemas.microsoft.com/office/word/2010/wordprocessingDrawing" distT="0" distB="0" distL="115200" distR="115200" simplePos="0" relativeHeight="8192" behindDoc="0" locked="0" layoutInCell="1" allowOverlap="1">
+                <wp:simplePos x="0" y="0"/>
+                <wp:positionH relativeFrom="column">
+                  <wp:posOffset>0</wp:posOffset>
+                </wp:positionH>
+                <wp:positionV relativeFrom="paragraph">
+                  <wp:posOffset>0</wp:posOffset>
+                </wp:positionV>
+                <wp:extent cx="3073740" cy="4372914"/>
+                <wp:effectExtent l="0" t="0" r="0" b="0"/>
+                <wp:wrapSquare wrapText="bothSides"/>
+                <wp:docPr id="4" name=""/>
+                <wp:cNvGraphicFramePr>
+                  <a:graphicFrameLocks xmlns:a="http://schemas.openxmlformats.org/drawingml/2006/main" noChangeAspect="1"/>
+                </wp:cNvGraphicFramePr>
+                <a:graphic xmlns:a="http://schemas.openxmlformats.org/drawingml/2006/main">
+                  <a:graphicData uri="http://schemas.openxmlformats.org/drawingml/2006/picture">
+                    <pic:pic xmlns:pic="http://schemas.openxmlformats.org/drawingml/2006/picture">
+                      <pic:nvPicPr>
+                        <pic:cNvPr id="232983899" name=""/>
+                        <pic:cNvPicPr>
+                          <a:picLocks noChangeAspect="1"/>
+                        </pic:cNvPicPr>
+                        <pic:nvPr/>
+                      </pic:nvPicPr>
+                      <pic:blipFill>
+                        <a:blip r:embed="rId11"/>
+                        <a:srcRect l="0" t="0" r="48257" b="0"/>
+                        <a:stretch/>
+                      </pic:blipFill>
+                      <pic:spPr bwMode="auto">
+                        <a:xfrm flipH="0" flipV="0">
+                          <a:off x="0" y="0"/>
+                          <a:ext cx="3073739" cy="4372914"/>
+                        </a:xfrm>
+                        <a:prstGeom prst="rect">
+                          <a:avLst/>
+                        </a:prstGeom>
+                      </pic:spPr>
+                    </pic:pic>
+                  </a:graphicData>
+                </a:graphic>
+              </wp:anchor>
+            </w:drawing>
+          </mc:Choice>
+          <mc:Fallback>
+            <w:pict>
+              <v:shapetype type="#_x0000_t75" o:spt="75" coordsize="21600,21600" o:preferrelative="t" path="m@4@5l@4@11@9@11@9@5xe">
+                <v:formulas>
+                  <v:f eqn="if lineDrawn pixelLineWidth 0"/>
+                  <v:f eqn="sum @0 1 0"/>
+                  <v:f eqn="sum 0 0 @1"/>
+                  <v:f eqn="prod @2 1 2"/>
+                  <v:f eqn="prod @3 21600 pixelWidth"/>
+                  <v:f eqn="prod @3 21600 pixelHeight"/>
+                  <v:f eqn="sum @0 0 1"/>
+                  <v:f eqn="prod @6 1 2"/>
+                  <v:f eqn="prod @7 21600 pixelWidth"/>
+                  <v:f eqn="sum @8 21600 0"/>
+                  <v:f eqn="prod @7 21600 pixelHeight"/>
+                  <v:f eqn="sum @10 21600 0"/>
+                </v:formulas>
+              </v:shapetype>
+              <v:shape id="_x0000_i3" o:spid="_x0000_s3" type="#_x0000_t75" style="position:absolute;z-index:8192;o:allowoverlap:true;o:allowincell:true;mso-position-horizontal-relative:text;margin-left:0.00pt;mso-position-horizontal:absolute;mso-position-vertical-relative:text;margin-top:0.00pt;mso-position-vertical:absolute;width:242.03pt;height:344.32pt;mso-wrap-distance-left:9.07pt;mso-wrap-distance-top:0.00pt;mso-wrap-distance-right:9.07pt;mso-wrap-distance-bottom:0.00pt;" stroked="false">
+                <v:path textboxrect="0,0,0,0"/>
+                <w10:wrap type="square"/>
+                <v:imagedata r:id="rId11" o:title=""/>
+              </v:shape>
+            </w:pict>
+          </mc:Fallback>
+        </mc:AlternateContent>
+      </w:r>
+      <w:r>
+        <w:t xml:space="preserve">點進來</w:t>
+      </w:r>
+      <w:r>
+        <w:t xml:space="preserve">會</w:t>
+      </w:r>
+      <w:r>
+        <w:t xml:space="preserve">看見</w:t>
+      </w:r>
+      <w:r>
+        <w:t xml:space="preserve">一份</w:t>
+      </w:r>
+      <w:r>
+        <w:t xml:space="preserve">琳琅滿目，</w:t>
+      </w:r>
+      <w:r>
+        <w:t xml:space="preserve">主要</w:t>
+      </w:r>
+      <w:r>
+        <w:t xml:space="preserve">需要</w:t>
+      </w:r>
+      <w:r>
+        <w:t xml:space="preserve">關注</w:t>
+      </w:r>
+      <w:r>
+        <w:t xml:space="preserve">的</w:t>
+      </w:r>
+      <w:r>
+        <w:t xml:space="preserve">在</w:t>
+      </w:r>
+      <w:r>
+        <w:t xml:space="preserve">這</w:t>
+      </w:r>
+      <w:r>
+        <w:t xml:space="preserve">框起來</w:t>
+      </w:r>
+      <w:r>
+        <w:t xml:space="preserve">的</w:t>
+      </w:r>
+      <w:r>
+        <w:t xml:space="preserve">就好</w:t>
+      </w:r>
+      <w:r>
+        <w:t xml:space="preserve">。</w:t>
+      </w:r>
+      <w:r/>
+    </w:p>
+    <w:p>
+      <w:pPr>
+        <w:rPr>
+          <w:highlight w:val="none"/>
+        </w:rPr>
+      </w:pPr>
+      <w:r>
+        <w:rPr>
+          <w:b/>
+          <w:bCs/>
+          <w:highlight w:val="none"/>
+        </w:rPr>
+        <w:t xml:space="preserve">Host</w:t>
+      </w:r>
+      <w:r>
+        <w:rPr>
+          <w:b/>
+          <w:bCs/>
+          <w:highlight w:val="none"/>
+        </w:rPr>
+        <w:t xml:space="preserve"> Name</w:t>
+      </w:r>
+      <w:r>
+        <w:rPr>
+          <w:highlight w:val="none"/>
+        </w:rPr>
+        <w:t xml:space="preserve">那</w:t>
+      </w:r>
+      <w:r>
+        <w:rPr>
+          <w:highlight w:val="none"/>
+        </w:rPr>
+        <w:t xml:space="preserve">輸入</w:t>
+      </w:r>
+      <w:r>
+        <w:rPr>
+          <w:b/>
+          <w:bCs/>
+          <w:highlight w:val="none"/>
+        </w:rPr>
+        <w:t xml:space="preserve">localhost</w:t>
+      </w:r>
+      <w:r>
+        <w:rPr>
+          <w:highlight w:val="none"/>
+        </w:rPr>
+        <w:t xml:space="preserve">或</w:t>
+      </w:r>
+      <w:r>
+        <w:rPr>
+          <w:b/>
+          <w:bCs/>
+          <w:highlight w:val="none"/>
+        </w:rPr>
+        <w:t xml:space="preserve">127.0.0.1</w:t>
+      </w:r>
+      <w:r>
+        <w:rPr>
+          <w:highlight w:val="none"/>
+        </w:rPr>
+        <w:t xml:space="preserve">。</w:t>
+      </w:r>
+      <w:r>
+        <w:rPr>
+          <w:highlight w:val="none"/>
+        </w:rPr>
+        <w:t xml:space="preserve">無線網路</w:t>
+      </w:r>
+      <w:r>
+        <w:rPr>
+          <w:highlight w:val="none"/>
+        </w:rPr>
+        <w:t xml:space="preserve">老師</w:t>
+      </w:r>
+      <w:r>
+        <w:rPr>
+          <w:highlight w:val="none"/>
+        </w:rPr>
+        <w:t xml:space="preserve">告訴</w:t>
+      </w:r>
+      <w:r>
+        <w:rPr>
+          <w:highlight w:val="none"/>
+        </w:rPr>
+        <w:t xml:space="preserve">我們</w:t>
+      </w:r>
+      <w:r>
+        <w:rPr>
+          <w:highlight w:val="none"/>
+        </w:rPr>
+        <w:t xml:space="preserve">那是</w:t>
+      </w:r>
+      <w:r>
+        <w:rPr>
+          <w:highlight w:val="none"/>
+        </w:rPr>
+        <w:t xml:space="preserve">代表</w:t>
+      </w:r>
+      <w:r>
+        <w:rPr>
+          <w:highlight w:val="none"/>
+        </w:rPr>
+        <w:t xml:space="preserve">本機</w:t>
+      </w:r>
+      <w:r>
+        <w:rPr>
+          <w:highlight w:val="none"/>
+        </w:rPr>
+        <w:t xml:space="preserve">的</w:t>
+      </w:r>
+      <w:r>
+        <w:rPr>
+          <w:highlight w:val="none"/>
+        </w:rPr>
+        <w:t xml:space="preserve">意思，</w:t>
+      </w:r>
+      <w:r>
+        <w:rPr>
+          <w:highlight w:val="none"/>
+        </w:rPr>
+        <w:t xml:space="preserve">意味著</w:t>
+      </w:r>
+      <w:r>
+        <w:rPr>
+          <w:highlight w:val="none"/>
+        </w:rPr>
+        <w:t xml:space="preserve">我們</w:t>
+      </w:r>
+      <w:r>
+        <w:rPr>
+          <w:highlight w:val="none"/>
+        </w:rPr>
+        <w:t xml:space="preserve">要</w:t>
+      </w:r>
+      <w:r>
+        <w:rPr>
+          <w:highlight w:val="none"/>
+        </w:rPr>
+        <w:t xml:space="preserve">在</w:t>
+      </w:r>
+      <w:r>
+        <w:rPr>
+          <w:highlight w:val="none"/>
+        </w:rPr>
+        <w:t xml:space="preserve">這台</w:t>
+      </w:r>
+      <w:r>
+        <w:rPr>
+          <w:highlight w:val="none"/>
+        </w:rPr>
+        <w:t xml:space="preserve">電腦</w:t>
+      </w:r>
+      <w:r>
+        <w:rPr>
+          <w:highlight w:val="none"/>
+        </w:rPr>
+        <w:t xml:space="preserve">上</w:t>
+      </w:r>
+      <w:r>
+        <w:rPr>
+          <w:highlight w:val="none"/>
+        </w:rPr>
+        <w:t xml:space="preserve">設置</w:t>
+      </w:r>
+      <w:r>
+        <w:rPr>
+          <w:highlight w:val="none"/>
+        </w:rPr>
+        <w:t xml:space="preserve">Postgres </w:t>
+      </w:r>
+      <w:r>
+        <w:rPr>
+          <w:highlight w:val="none"/>
+        </w:rPr>
+        <w:t xml:space="preserve">Database</w:t>
+      </w:r>
+      <w:r>
+        <w:rPr>
+          <w:highlight w:val="none"/>
+        </w:rPr>
+        <w:t xml:space="preserve">。</w:t>
+      </w:r>
+      <w:r>
+        <w:rPr>
+          <w:highlight w:val="none"/>
+        </w:rPr>
+      </w:r>
+      <w:r>
+        <w:rPr>
+          <w:highlight w:val="none"/>
+        </w:rPr>
+      </w:r>
+    </w:p>
+    <w:p>
+      <w:r>
+        <w:rPr>
+          <w:b/>
+          <w:bCs/>
+          <w:highlight w:val="none"/>
+        </w:rPr>
+        <w:t xml:space="preserve">Username</w:t>
+      </w:r>
+      <w:r>
+        <w:rPr>
+          <w:highlight w:val="none"/>
+        </w:rPr>
+        <w:t xml:space="preserve">的</w:t>
+      </w:r>
+      <w:r>
+        <w:rPr>
+          <w:highlight w:val="none"/>
+        </w:rPr>
+        <w:t xml:space="preserve">部分</w:t>
+      </w:r>
+      <w:r>
+        <w:rPr>
+          <w:highlight w:val="none"/>
+        </w:rPr>
+        <w:t xml:space="preserve">請</w:t>
+      </w:r>
+      <w:r>
+        <w:rPr>
+          <w:highlight w:val="none"/>
+        </w:rPr>
+        <w:t xml:space="preserve">記</w:t>
+      </w:r>
+      <w:r>
+        <w:rPr>
+          <w:highlight w:val="none"/>
+        </w:rPr>
+        <w:t xml:space="preserve">好，</w:t>
+      </w:r>
+      <w:r>
+        <w:rPr>
+          <w:highlight w:val="none"/>
+        </w:rPr>
+        <w:t xml:space="preserve">Express</w:t>
+      </w:r>
+      <w:r>
+        <w:rPr>
+          <w:highlight w:val="none"/>
+        </w:rPr>
+        <w:t xml:space="preserve">的</w:t>
+      </w:r>
+      <w:r>
+        <w:rPr>
+          <w:highlight w:val="none"/>
+        </w:rPr>
+        <w:t xml:space="preserve">時候</w:t>
+      </w:r>
+      <w:r>
+        <w:rPr>
+          <w:highlight w:val="none"/>
+        </w:rPr>
+        <w:t xml:space="preserve">有</w:t>
+      </w:r>
+      <w:r>
+        <w:rPr>
+          <w:highlight w:val="none"/>
+        </w:rPr>
+        <w:t xml:space="preserve">大用；</w:t>
+      </w:r>
+      <w:r>
+        <w:rPr>
+          <w:b/>
+          <w:bCs/>
+          <w:highlight w:val="none"/>
+        </w:rPr>
+        <w:t xml:space="preserve">Password</w:t>
+      </w:r>
+      <w:r>
+        <w:rPr>
+          <w:highlight w:val="none"/>
+        </w:rPr>
+        <w:t xml:space="preserve">我</w:t>
+      </w:r>
+      <w:r>
+        <w:rPr>
+          <w:highlight w:val="none"/>
+        </w:rPr>
+        <w:t xml:space="preserve">忘了</w:t>
+      </w:r>
+      <w:r>
+        <w:rPr>
+          <w:highlight w:val="none"/>
+        </w:rPr>
+        <w:t xml:space="preserve">他</w:t>
+      </w:r>
+      <w:r>
+        <w:rPr>
+          <w:highlight w:val="none"/>
+        </w:rPr>
+        <w:t xml:space="preserve">會不會</w:t>
+      </w:r>
+      <w:r>
+        <w:rPr>
+          <w:highlight w:val="none"/>
+        </w:rPr>
+        <w:t xml:space="preserve">預設，</w:t>
+      </w:r>
+      <w:r>
+        <w:rPr>
+          <w:highlight w:val="none"/>
+        </w:rPr>
+        <w:t xml:space="preserve">如果</w:t>
+      </w:r>
+      <w:r>
+        <w:rPr>
+          <w:highlight w:val="none"/>
+        </w:rPr>
+        <w:t xml:space="preserve">沒有</w:t>
+      </w:r>
+      <w:r>
+        <w:rPr>
+          <w:highlight w:val="none"/>
+        </w:rPr>
+        <w:t xml:space="preserve">那就</w:t>
+      </w:r>
+      <w:r>
+        <w:rPr>
+          <w:highlight w:val="none"/>
+        </w:rPr>
+        <w:t xml:space="preserve">好，</w:t>
+      </w:r>
+      <w:r>
+        <w:rPr>
+          <w:highlight w:val="none"/>
+        </w:rPr>
+        <w:t xml:space="preserve">如果</w:t>
+      </w:r>
+      <w:r>
+        <w:rPr>
+          <w:highlight w:val="none"/>
+        </w:rPr>
+        <w:t xml:space="preserve">有</w:t>
+      </w:r>
+      <w:r>
+        <w:rPr>
+          <w:highlight w:val="none"/>
+        </w:rPr>
+        <w:t xml:space="preserve">請記得</w:t>
+      </w:r>
+      <w:r>
+        <w:rPr>
+          <w:highlight w:val="none"/>
+        </w:rPr>
+        <w:t xml:space="preserve">密碼</w:t>
+      </w:r>
+      <w:r>
+        <w:rPr>
+          <w:highlight w:val="none"/>
+        </w:rPr>
+        <w:t xml:space="preserve">。</w:t>
+      </w:r>
+      <w:r>
+        <w:rPr>
+          <w:highlight w:val="none"/>
+        </w:rPr>
+        <w:t xml:space="preserve">我</w:t>
+      </w:r>
+      <w:r>
+        <w:rPr>
+          <w:highlight w:val="none"/>
+        </w:rPr>
+        <w:t xml:space="preserve">目前</w:t>
+      </w:r>
+      <w:r>
+        <w:rPr>
+          <w:highlight w:val="none"/>
+        </w:rPr>
+        <w:t xml:space="preserve">是</w:t>
+      </w:r>
+      <w:r>
+        <w:rPr>
+          <w:highlight w:val="none"/>
+        </w:rPr>
+        <w:t xml:space="preserve">隨便</w:t>
+      </w:r>
+      <w:r>
+        <w:rPr>
+          <w:highlight w:val="none"/>
+        </w:rPr>
+        <w:t xml:space="preserve">設</w:t>
+      </w:r>
+      <w:r>
+        <w:rPr>
+          <w:b/>
+          <w:bCs/>
+          <w:highlight w:val="none"/>
+        </w:rPr>
+        <w:t xml:space="preserve">0000</w:t>
+      </w:r>
+      <w:r>
+        <w:rPr>
+          <w:highlight w:val="none"/>
+        </w:rPr>
+        <w:t xml:space="preserve">。</w:t>
+      </w:r>
+      <w:r>
+        <w:rPr>
+          <w:highlight w:val="none"/>
+        </w:rPr>
+      </w:r>
+      <w:r>
+        <w:rPr>
+          <w:highlight w:val="none"/>
+        </w:rPr>
+      </w:r>
+    </w:p>
+    <w:p>
+      <w:pPr>
+        <w:rPr>
+          <w:highlight w:val="none"/>
+        </w:rPr>
+      </w:pPr>
+      <w:r>
+        <w:t xml:space="preserve">緊接著</w:t>
+      </w:r>
+      <w:r>
+        <w:t xml:space="preserve">就</w:t>
+      </w:r>
+      <w:r>
+        <w:t xml:space="preserve">來</w:t>
+      </w:r>
+      <w:r>
+        <w:t xml:space="preserve">到</w:t>
+      </w:r>
+      <w:r>
+        <w:t xml:space="preserve">創建</w:t>
+      </w:r>
+      <w:r>
+        <w:rPr>
+          <w:b/>
+          <w:bCs/>
+        </w:rPr>
+        <w:t xml:space="preserve">Database</w:t>
+      </w:r>
+      <w:r>
+        <w:t xml:space="preserve">跟</w:t>
+      </w:r>
+      <w:r>
+        <w:rPr>
+          <w:b/>
+          <w:bCs/>
+        </w:rPr>
+        <w:t xml:space="preserve">Table</w:t>
+      </w:r>
+      <w:r>
+        <w:t xml:space="preserve">了</w:t>
+      </w:r>
+      <w:r>
+        <w:t xml:space="preserve">。</w:t>
+      </w:r>
+      <w:r/>
+    </w:p>
+    <w:p>
+      <w:pPr>
+        <w:shd w:val="nil"/>
+      </w:pPr>
+      <w:r>
+        <w:br w:type="page" w:clear="all"/>
+      </w:r>
+      <w:r/>
+    </w:p>
+    <w:p>
+      <w:pPr>
+        <w:rPr>
+          <w:highlight w:val="none"/>
+        </w:rPr>
+      </w:pPr>
+      <w:r>
+        <w:rPr>
+          <w:highlight w:val="none"/>
+        </w:rPr>
+      </w:r>
+      <w:r/>
+      <w:r>
+        <mc:AlternateContent>
+          <mc:Choice Requires="wpg">
+            <w:drawing>
+              <wp:anchor xmlns:wp="http://schemas.openxmlformats.org/drawingml/2006/wordprocessingDrawing" xmlns:wp14="http://schemas.microsoft.com/office/word/2010/wordprocessingDrawing" distT="0" distB="0" distL="115200" distR="115200" simplePos="0" relativeHeight="9216" behindDoc="0" locked="0" layoutInCell="1" allowOverlap="1">
+                <wp:simplePos x="0" y="0"/>
+                <wp:positionH relativeFrom="column">
+                  <wp:posOffset>0</wp:posOffset>
+                </wp:positionH>
+                <wp:positionV relativeFrom="paragraph">
+                  <wp:posOffset>0</wp:posOffset>
+                </wp:positionV>
+                <wp:extent cx="3221157" cy="2371185"/>
+                <wp:effectExtent l="0" t="0" r="0" b="0"/>
+                <wp:wrapSquare wrapText="bothSides"/>
+                <wp:docPr id="5" name=""/>
+                <wp:cNvGraphicFramePr>
+                  <a:graphicFrameLocks xmlns:a="http://schemas.openxmlformats.org/drawingml/2006/main" noChangeAspect="1"/>
+                </wp:cNvGraphicFramePr>
+                <a:graphic xmlns:a="http://schemas.openxmlformats.org/drawingml/2006/main">
+                  <a:graphicData uri="http://schemas.openxmlformats.org/drawingml/2006/picture">
+                    <pic:pic xmlns:pic="http://schemas.openxmlformats.org/drawingml/2006/picture">
+                      <pic:nvPicPr>
+                        <pic:cNvPr id="282932846" name=""/>
+                        <pic:cNvPicPr>
+                          <a:picLocks noChangeAspect="1"/>
+                        </pic:cNvPicPr>
+                        <pic:nvPr/>
+                      </pic:nvPicPr>
+                      <pic:blipFill>
+                        <a:blip r:embed="rId12"/>
+                        <a:stretch/>
+                      </pic:blipFill>
+                      <pic:spPr bwMode="auto">
+                        <a:xfrm flipH="0" flipV="0">
+                          <a:off x="0" y="0"/>
+                          <a:ext cx="3221157" cy="2371185"/>
+                        </a:xfrm>
+                        <a:prstGeom prst="rect">
+                          <a:avLst/>
+                        </a:prstGeom>
+                      </pic:spPr>
+                    </pic:pic>
+                  </a:graphicData>
+                </a:graphic>
+              </wp:anchor>
+            </w:drawing>
+          </mc:Choice>
+          <mc:Fallback>
+            <w:pict>
+              <v:shapetype type="#_x0000_t75" o:spt="75" coordsize="21600,21600" o:preferrelative="t" path="m@4@5l@4@11@9@11@9@5xe">
+                <v:formulas>
+                  <v:f eqn="if lineDrawn pixelLineWidth 0"/>
+                  <v:f eqn="sum @0 1 0"/>
+                  <v:f eqn="sum 0 0 @1"/>
+                  <v:f eqn="prod @2 1 2"/>
+                  <v:f eqn="prod @3 21600 pixelWidth"/>
+                  <v:f eqn="prod @3 21600 pixelHeight"/>
+                  <v:f eqn="sum @0 0 1"/>
+                  <v:f eqn="prod @6 1 2"/>
+                  <v:f eqn="prod @7 21600 pixelWidth"/>
+                  <v:f eqn="sum @8 21600 0"/>
+                  <v:f eqn="prod @7 21600 pixelHeight"/>
+                  <v:f eqn="sum @10 21600 0"/>
+                </v:formulas>
+              </v:shapetype>
+              <v:shape id="_x0000_i4" o:spid="_x0000_s4" type="#_x0000_t75" style="position:absolute;z-index:9216;o:allowoverlap:true;o:allowincell:true;mso-position-horizontal-relative:text;margin-left:0.00pt;mso-position-horizontal:absolute;mso-position-vertical-relative:text;margin-top:0.00pt;mso-position-vertical:absolute;width:253.63pt;height:186.71pt;mso-wrap-distance-left:9.07pt;mso-wrap-distance-top:0.00pt;mso-wrap-distance-right:9.07pt;mso-wrap-distance-bottom:0.00pt;" stroked="false">
+                <v:path textboxrect="0,0,0,0"/>
+                <w10:wrap type="square"/>
+                <v:imagedata r:id="rId12" o:title=""/>
+              </v:shape>
+            </w:pict>
+          </mc:Fallback>
+        </mc:AlternateContent>
+      </w:r>
+      <w:r>
+        <w:t xml:space="preserve">右鍵</w:t>
+      </w:r>
+      <w:r/>
+      <w:r>
+        <w:rPr>
+          <w:highlight w:val="none"/>
+        </w:rPr>
+        <w:t xml:space="preserve">點</w:t>
+      </w:r>
+      <w:r>
+        <w:rPr>
+          <w:highlight w:val="none"/>
+        </w:rPr>
+        <w:t xml:space="preserve">你</w:t>
+      </w:r>
+      <w:r>
+        <w:rPr>
+          <w:highlight w:val="none"/>
+        </w:rPr>
+        <w:t xml:space="preserve">剛才</w:t>
+      </w:r>
+      <w:r>
+        <w:rPr>
+          <w:highlight w:val="none"/>
+        </w:rPr>
+        <w:t xml:space="preserve">創立</w:t>
+      </w:r>
+      <w:r>
+        <w:rPr>
+          <w:highlight w:val="none"/>
+        </w:rPr>
+        <w:t xml:space="preserve">好的</w:t>
+      </w:r>
+      <w:r>
+        <w:rPr>
+          <w:highlight w:val="none"/>
+        </w:rPr>
+        <w:t xml:space="preserve">Server，</w:t>
+      </w:r>
+      <w:r>
+        <w:rPr>
+          <w:highlight w:val="none"/>
+        </w:rPr>
+        <w:t xml:space="preserve">然後</w:t>
+      </w:r>
+      <w:r>
+        <w:rPr>
+          <w:highlight w:val="none"/>
+        </w:rPr>
+        <w:t xml:space="preserve">選擇</w:t>
+      </w:r>
+      <w:r>
+        <w:rPr>
+          <w:highlight w:val="none"/>
+        </w:rPr>
+        <w:t xml:space="preserve">Create</w:t>
+      </w:r>
+      <w:r>
+        <w:rPr>
+          <w:highlight w:val="none"/>
+        </w:rPr>
+        <w:t xml:space="preserve">，</w:t>
+      </w:r>
+      <w:r>
+        <w:rPr>
+          <w:highlight w:val="none"/>
+        </w:rPr>
+        <w:t xml:space="preserve">選擇</w:t>
+      </w:r>
+      <w:r>
+        <w:rPr>
+          <w:highlight w:val="none"/>
+        </w:rPr>
+        <w:t xml:space="preserve">Database。</w:t>
+      </w:r>
+      <w:r>
+        <w:rPr>
+          <w:highlight w:val="none"/>
+        </w:rPr>
+        <w:t xml:space="preserve">名字</w:t>
+      </w:r>
+      <w:r>
+        <w:rPr>
+          <w:highlight w:val="none"/>
+        </w:rPr>
+        <w:t xml:space="preserve">設好</w:t>
+      </w:r>
+      <w:r>
+        <w:rPr>
+          <w:highlight w:val="none"/>
+        </w:rPr>
+        <w:t xml:space="preserve">理論上</w:t>
+      </w:r>
+      <w:r>
+        <w:rPr>
+          <w:highlight w:val="none"/>
+        </w:rPr>
+        <w:t xml:space="preserve">就</w:t>
+      </w:r>
+      <w:r>
+        <w:rPr>
+          <w:highlight w:val="none"/>
+        </w:rPr>
+        <w:t xml:space="preserve">ok</w:t>
+      </w:r>
+      <w:r>
+        <w:rPr>
+          <w:highlight w:val="none"/>
+        </w:rPr>
+        <w:t xml:space="preserve">；</w:t>
+      </w:r>
+      <w:r>
+        <w:rPr>
+          <w:highlight w:val="none"/>
+        </w:rPr>
+        <w:t xml:space="preserve">如果</w:t>
+      </w:r>
+      <w:r>
+        <w:rPr>
+          <w:highlight w:val="none"/>
+        </w:rPr>
+        <w:t xml:space="preserve">遇到</w:t>
+      </w:r>
+      <w:r>
+        <w:rPr>
+          <w:highlight w:val="none"/>
+        </w:rPr>
+        <w:t xml:space="preserve">一個</w:t>
+      </w:r>
+      <w:r>
+        <w:rPr>
+          <w:highlight w:val="none"/>
+        </w:rPr>
+        <w:t xml:space="preserve">Local </w:t>
+      </w:r>
+      <w:r>
+        <w:rPr>
+          <w:highlight w:val="none"/>
+        </w:rPr>
+        <w:t xml:space="preserve">Provider</w:t>
+      </w:r>
+      <w:r>
+        <w:rPr>
+          <w:highlight w:val="none"/>
+        </w:rPr>
+        <w:t xml:space="preserve">的</w:t>
+      </w:r>
+      <w:r>
+        <w:rPr>
+          <w:highlight w:val="none"/>
+        </w:rPr>
+        <w:t xml:space="preserve">問題，</w:t>
+      </w:r>
+      <w:r>
+        <w:rPr>
+          <w:highlight w:val="none"/>
+        </w:rPr>
+        <w:t xml:space="preserve">點選</w:t>
+      </w:r>
+      <w:r>
+        <w:rPr>
+          <w:highlight w:val="none"/>
+        </w:rPr>
+        <w:t xml:space="preserve">Definition，</w:t>
+      </w:r>
+      <w:r>
+        <w:rPr>
+          <w:highlight w:val="none"/>
+        </w:rPr>
+        <w:t xml:space="preserve">選擇</w:t>
+      </w:r>
+      <w:r>
+        <w:rPr>
+          <w:highlight w:val="none"/>
+        </w:rPr>
+        <w:t xml:space="preserve">Local </w:t>
+      </w:r>
+      <w:r>
+        <w:rPr>
+          <w:highlight w:val="none"/>
+        </w:rPr>
+        <w:t xml:space="preserve">Provider</w:t>
+      </w:r>
+      <w:r>
+        <w:rPr>
+          <w:highlight w:val="none"/>
+        </w:rPr>
+        <w:t xml:space="preserve">後</w:t>
+      </w:r>
+      <w:r>
+        <w:rPr>
+          <w:highlight w:val="none"/>
+        </w:rPr>
+        <w:t xml:space="preserve">換</w:t>
+      </w:r>
+      <w:r>
+        <w:rPr>
+          <w:highlight w:val="none"/>
+        </w:rPr>
+        <w:t xml:space="preserve">一個</w:t>
+      </w:r>
+      <w:r>
+        <w:rPr>
+          <w:highlight w:val="none"/>
+        </w:rPr>
+        <w:t xml:space="preserve">即可。</w:t>
+      </w:r>
+      <w:r>
+        <w:rPr>
+          <w:highlight w:val="none"/>
+        </w:rPr>
+      </w:r>
+      <w:r>
+        <w:rPr>
+          <w:highlight w:val="none"/>
+        </w:rPr>
+      </w:r>
+      <w:r/>
+      <w:r/>
+      <w:r>
+        <w:rPr>
+          <w:highlight w:val="none"/>
+        </w:rPr>
+      </w:r>
+    </w:p>
+    <w:p>
+      <w:pPr>
+        <w:rPr>
+          <w:highlight w:val="none"/>
+        </w:rPr>
+      </w:pPr>
+      <w:r>
+        <w:rPr>
+          <w:highlight w:val="none"/>
+        </w:rPr>
+      </w:r>
+      <w:r>
+        <w:rPr>
+          <w:highlight w:val="none"/>
+        </w:rPr>
+      </w:r>
+    </w:p>
+    <w:p>
+      <w:pPr>
+        <w:rPr>
+          <w:highlight w:val="none"/>
+        </w:rPr>
+      </w:pPr>
+      <w:r>
+        <w:rPr>
+          <w:highlight w:val="none"/>
+        </w:rPr>
+      </w:r>
+      <w:r>
+        <w:rPr>
+          <w:highlight w:val="none"/>
+        </w:rPr>
+      </w:r>
+    </w:p>
+    <w:p>
+      <w:pPr>
+        <w:rPr>
+          <w:highlight w:val="none"/>
+        </w:rPr>
+      </w:pPr>
+      <w:r>
+        <w:rPr>
+          <w:highlight w:val="none"/>
+        </w:rPr>
+      </w:r>
+      <w:r>
+        <w:rPr>
+          <w:highlight w:val="none"/>
+        </w:rPr>
+      </w:r>
+    </w:p>
+    <w:p>
+      <w:pPr>
+        <w:rPr>
+          <w:highlight w:val="none"/>
+        </w:rPr>
+      </w:pPr>
+      <w:r>
+        <w:rPr>
+          <w:highlight w:val="none"/>
+        </w:rPr>
+      </w:r>
+      <w:r>
+        <w:rPr>
+          <w:highlight w:val="none"/>
+        </w:rPr>
+      </w:r>
+    </w:p>
+    <w:p>
+      <w:pPr>
+        <w:rPr>
+          <w:highlight w:val="none"/>
+          <w14:ligatures w14:val="none"/>
+        </w:rPr>
+      </w:pPr>
+      <w:r>
+        <w:rPr>
+          <w:highlight w:val="none"/>
+        </w:rPr>
+        <w:t xml:space="preserve">快速</w:t>
+      </w:r>
+      <w:r>
+        <w:rPr>
+          <w:highlight w:val="none"/>
+        </w:rPr>
+        <w:t xml:space="preserve">進入</w:t>
+      </w:r>
+      <w:r>
+        <w:rPr>
+          <w:highlight w:val="none"/>
+        </w:rPr>
+        <w:t xml:space="preserve">Table</w:t>
+      </w:r>
+      <w:r>
+        <w:rPr>
+          <w:highlight w:val="none"/>
+        </w:rPr>
+        <w:t xml:space="preserve">的</w:t>
+      </w:r>
+      <w:r>
+        <w:rPr>
+          <w:highlight w:val="none"/>
+        </w:rPr>
+        <w:t xml:space="preserve">部分。</w:t>
+      </w:r>
+      <w:r>
+        <w:rPr>
+          <w:highlight w:val="none"/>
+        </w:rPr>
+      </w:r>
+    </w:p>
+    <w:p>
+      <w:pPr>
+        <w:rPr>
+          <w:highlight w:val="none"/>
+          <w14:ligatures w14:val="none"/>
+        </w:rPr>
+      </w:pPr>
+      <w:r>
+        <w:rPr>
+          <w:highlight w:val="none"/>
+        </w:rPr>
+        <w:t xml:space="preserve">在</w:t>
+      </w:r>
+      <w:r>
+        <w:rPr>
+          <w:highlight w:val="none"/>
+        </w:rPr>
+        <w:t xml:space="preserve">創立</w:t>
+      </w:r>
+      <w:r>
+        <w:rPr>
+          <w:highlight w:val="none"/>
+        </w:rPr>
+        <w:t xml:space="preserve">的</w:t>
+      </w:r>
+      <w:r>
+        <w:rPr>
+          <w:highlight w:val="none"/>
+        </w:rPr>
+        <w:t xml:space="preserve">Database</w:t>
+      </w:r>
+      <w:r>
+        <w:rPr>
+          <w:highlight w:val="none"/>
+        </w:rPr>
+        <w:t xml:space="preserve">那</w:t>
+      </w:r>
+      <w:r>
+        <w:rPr>
+          <w:highlight w:val="none"/>
+        </w:rPr>
+        <w:t xml:space="preserve">右鍵，</w:t>
+      </w:r>
+      <w:r>
+        <w:rPr>
+          <w:highlight w:val="none"/>
+        </w:rPr>
+        <w:t xml:space="preserve">選取</w:t>
+      </w:r>
+      <w:r>
+        <w:rPr>
+          <w:highlight w:val="none"/>
+        </w:rPr>
+        <w:t xml:space="preserve">Query </w:t>
+      </w:r>
+      <w:r>
+        <w:rPr>
+          <w:highlight w:val="none"/>
+        </w:rPr>
+        <w:t xml:space="preserve">tool。</w:t>
+      </w:r>
+      <w:r>
+        <w:rPr>
+          <w:highlight w:val="none"/>
+        </w:rPr>
+      </w:r>
+      <w:r>
+        <w:rPr>
+          <w:highlight w:val="none"/>
+        </w:rPr>
+      </w:r>
+    </w:p>
+    <w:p>
+      <w:pPr>
+        <w:rPr>
+          <w:highlight w:val="none"/>
+          <w14:ligatures w14:val="none"/>
+        </w:rPr>
+      </w:pPr>
+      <w:r>
+        <w:rPr>
+          <w:highlight w:val="none"/>
+        </w:rPr>
+        <w:t xml:space="preserve">由於</w:t>
+      </w:r>
+      <w:r>
+        <w:rPr>
+          <w:highlight w:val="none"/>
+        </w:rPr>
+        <w:t xml:space="preserve">我</w:t>
+      </w:r>
+      <w:r>
+        <w:rPr>
+          <w:highlight w:val="none"/>
+        </w:rPr>
+        <w:t xml:space="preserve">預先</w:t>
+      </w:r>
+      <w:r>
+        <w:rPr>
+          <w:highlight w:val="none"/>
+        </w:rPr>
+        <w:t xml:space="preserve">使用</w:t>
+      </w:r>
+      <w:r>
+        <w:rPr>
+          <w:highlight w:val="none"/>
+        </w:rPr>
+        <w:t xml:space="preserve">C</w:t>
+      </w:r>
+      <w:r>
+        <w:rPr>
+          <w:highlight w:val="none"/>
+        </w:rPr>
+        <w:t xml:space="preserve">oPilot</w:t>
+      </w:r>
+      <w:r>
+        <w:rPr>
+          <w:highlight w:val="none"/>
+        </w:rPr>
+        <w:t xml:space="preserve">產生</w:t>
+      </w:r>
+      <w:r>
+        <w:rPr>
+          <w:highlight w:val="none"/>
+        </w:rPr>
+        <w:t xml:space="preserve">了</w:t>
+      </w:r>
+      <w:r>
+        <w:rPr>
+          <w:highlight w:val="none"/>
+        </w:rPr>
+        <w:t xml:space="preserve">好幾筆</w:t>
+      </w:r>
+      <w:r>
+        <w:rPr>
+          <w:highlight w:val="none"/>
+        </w:rPr>
+        <w:t xml:space="preserve">測資</w:t>
+      </w:r>
+      <w:r>
+        <w:rPr>
+          <w:highlight w:val="none"/>
+        </w:rPr>
+        <w:t xml:space="preserve">，</w:t>
+      </w:r>
+      <w:r>
+        <w:rPr>
+          <w:highlight w:val="none"/>
+        </w:rPr>
+        <w:t xml:space="preserve">格式</w:t>
+      </w:r>
+      <w:r>
+        <w:rPr>
+          <w:highlight w:val="none"/>
+        </w:rPr>
+        <w:t xml:space="preserve">也</w:t>
+      </w:r>
+      <w:r>
+        <w:rPr>
+          <w:highlight w:val="none"/>
+        </w:rPr>
+        <w:t xml:space="preserve">仿造</w:t>
+      </w:r>
+      <w:r>
+        <w:rPr>
+          <w:highlight w:val="none"/>
+        </w:rPr>
+        <w:t xml:space="preserve">老師</w:t>
+      </w:r>
+      <w:r>
+        <w:rPr>
+          <w:highlight w:val="none"/>
+        </w:rPr>
+        <w:t xml:space="preserve">的</w:t>
+      </w:r>
+      <w:r>
+        <w:rPr>
+          <w:highlight w:val="none"/>
+        </w:rPr>
+        <w:t xml:space="preserve">格式</w:t>
+      </w:r>
+      <w:r>
+        <w:rPr>
+          <w:highlight w:val="none"/>
+        </w:rPr>
+        <w:t xml:space="preserve">。</w:t>
+      </w:r>
+      <w:r>
+        <w:rPr>
+          <w:highlight w:val="none"/>
+        </w:rPr>
+      </w:r>
+    </w:p>
+    <w:p>
+      <w:pPr>
+        <w:rPr>
+          <w:highlight w:val="none"/>
+          <w14:ligatures w14:val="none"/>
+        </w:rPr>
+      </w:pPr>
+      <w:r>
+        <w:rPr>
+          <w:highlight w:val="none"/>
+        </w:rPr>
+      </w:r>
+      <w:r/>
+      <w:r>
+        <w:rPr>
+          <w:highlight w:val="none"/>
+        </w:rPr>
+      </w:r>
+      <w:r>
+        <mc:AlternateContent>
+          <mc:Choice Requires="wpg">
+            <w:drawing>
+              <wp:anchor xmlns:wp="http://schemas.openxmlformats.org/drawingml/2006/wordprocessingDrawing" xmlns:wp14="http://schemas.microsoft.com/office/word/2010/wordprocessingDrawing" distT="0" distB="0" distL="115200" distR="115200" simplePos="0" relativeHeight="11264" behindDoc="0" locked="0" layoutInCell="1" allowOverlap="1">
+                <wp:simplePos x="0" y="0"/>
+                <wp:positionH relativeFrom="column">
+                  <wp:posOffset>0</wp:posOffset>
+                </wp:positionH>
+                <wp:positionV relativeFrom="paragraph">
+                  <wp:posOffset>0</wp:posOffset>
+                </wp:positionV>
+                <wp:extent cx="1540215" cy="3448370"/>
+                <wp:effectExtent l="0" t="0" r="0" b="0"/>
+                <wp:wrapSquare wrapText="bothSides"/>
+                <wp:docPr id="6" name=""/>
+                <wp:cNvGraphicFramePr>
+                  <a:graphicFrameLocks xmlns:a="http://schemas.openxmlformats.org/drawingml/2006/main" noChangeAspect="1"/>
+                </wp:cNvGraphicFramePr>
+                <a:graphic xmlns:a="http://schemas.openxmlformats.org/drawingml/2006/main">
+                  <a:graphicData uri="http://schemas.openxmlformats.org/drawingml/2006/picture">
+                    <pic:pic xmlns:pic="http://schemas.openxmlformats.org/drawingml/2006/picture">
+                      <pic:nvPicPr>
+                        <pic:cNvPr id="835967486" name=""/>
+                        <pic:cNvPicPr>
+                          <a:picLocks noChangeAspect="1"/>
+                        </pic:cNvPicPr>
+                        <pic:nvPr/>
+                      </pic:nvPicPr>
+                      <pic:blipFill>
+                        <a:blip r:embed="rId13"/>
+                        <a:stretch/>
+                      </pic:blipFill>
+                      <pic:spPr bwMode="auto">
+                        <a:xfrm flipH="0" flipV="0">
+                          <a:off x="0" y="0"/>
+                          <a:ext cx="1540215" cy="3448370"/>
+                        </a:xfrm>
+                        <a:prstGeom prst="rect">
+                          <a:avLst/>
+                        </a:prstGeom>
+                      </pic:spPr>
+                    </pic:pic>
+                  </a:graphicData>
+                </a:graphic>
+              </wp:anchor>
+            </w:drawing>
+          </mc:Choice>
+          <mc:Fallback>
+            <w:pict>
+              <v:shapetype type="#_x0000_t75" o:spt="75" coordsize="21600,21600" o:preferrelative="t" path="m@4@5l@4@11@9@11@9@5xe">
+                <v:formulas>
+                  <v:f eqn="if lineDrawn pixelLineWidth 0"/>
+                  <v:f eqn="sum @0 1 0"/>
+                  <v:f eqn="sum 0 0 @1"/>
+                  <v:f eqn="prod @2 1 2"/>
+                  <v:f eqn="prod @3 21600 pixelWidth"/>
+                  <v:f eqn="prod @3 21600 pixelHeight"/>
+                  <v:f eqn="sum @0 0 1"/>
+                  <v:f eqn="prod @6 1 2"/>
+                  <v:f eqn="prod @7 21600 pixelWidth"/>
+                  <v:f eqn="sum @8 21600 0"/>
+                  <v:f eqn="prod @7 21600 pixelHeight"/>
+                  <v:f eqn="sum @10 21600 0"/>
+                </v:formulas>
+              </v:shapetype>
+              <v:shape id="_x0000_i5" o:spid="_x0000_s5" type="#_x0000_t75" style="position:absolute;z-index:11264;o:allowoverlap:true;o:allowincell:true;mso-position-horizontal-relative:text;margin-left:0.00pt;mso-position-horizontal:absolute;mso-position-vertical-relative:text;margin-top:0.00pt;mso-position-vertical:absolute;width:121.28pt;height:271.53pt;mso-wrap-distance-left:9.07pt;mso-wrap-distance-top:0.00pt;mso-wrap-distance-right:9.07pt;mso-wrap-distance-bottom:0.00pt;" stroked="false">
+                <v:path textboxrect="0,0,0,0"/>
+                <w10:wrap type="square"/>
+                <v:imagedata r:id="rId13" o:title=""/>
+              </v:shape>
+            </w:pict>
+          </mc:Fallback>
+        </mc:AlternateContent>
+      </w:r>
+      <w:r>
+        <w:rPr>
+          <w:highlight w:val="none"/>
+        </w:rPr>
+        <w:t xml:space="preserve">我</w:t>
+      </w:r>
+      <w:r>
+        <w:rPr>
+          <w:highlight w:val="none"/>
+        </w:rPr>
+        <w:t xml:space="preserve">把</w:t>
+      </w:r>
+      <w:r>
+        <w:rPr>
+          <w:highlight w:val="none"/>
+        </w:rPr>
+        <w:t xml:space="preserve">上面</w:t>
+      </w:r>
+      <w:r>
+        <w:rPr>
+          <w:highlight w:val="none"/>
+        </w:rPr>
+        <w:t xml:space="preserve">的</w:t>
+      </w:r>
+      <w:r>
+        <w:rPr>
+          <w:highlight w:val="none"/>
+        </w:rPr>
+        <w:t xml:space="preserve">SQL </w:t>
+      </w:r>
+      <w:r>
+        <w:rPr>
+          <w:highlight w:val="none"/>
+        </w:rPr>
+        <w:t xml:space="preserve">Command</w:t>
+      </w:r>
+      <w:r>
+        <w:rPr>
+          <w:highlight w:val="none"/>
+        </w:rPr>
+        <w:t xml:space="preserve">輸入</w:t>
+      </w:r>
+      <w:r>
+        <w:rPr>
+          <w:highlight w:val="none"/>
+        </w:rPr>
+        <w:t xml:space="preserve">進去</w:t>
+      </w:r>
+      <w:r>
+        <w:rPr>
+          <w:highlight w:val="none"/>
+        </w:rPr>
+        <w:t xml:space="preserve">Query </w:t>
+      </w:r>
+      <w:r>
+        <w:rPr>
+          <w:highlight w:val="none"/>
+        </w:rPr>
+        <w:t xml:space="preserve">too</w:t>
+      </w:r>
+      <w:r>
+        <w:rPr>
+          <w:highlight w:val="none"/>
+        </w:rPr>
+        <w:t xml:space="preserve">l</w:t>
+      </w:r>
+      <w:r>
+        <w:rPr>
+          <w:highlight w:val="none"/>
+        </w:rPr>
+        <w:t xml:space="preserve">內，</w:t>
+      </w:r>
+      <w:r>
+        <w:rPr>
+          <w:highlight w:val="none"/>
+        </w:rPr>
+        <w:t xml:space="preserve">建立</w:t>
+      </w:r>
+      <w:r>
+        <w:rPr>
+          <w:highlight w:val="none"/>
+        </w:rPr>
+        <w:t xml:space="preserve">了</w:t>
+      </w:r>
+      <w:r>
+        <w:rPr>
+          <w:highlight w:val="none"/>
+        </w:rPr>
+        <w:t xml:space="preserve">一個</w:t>
+      </w:r>
+      <w:r>
+        <w:rPr>
+          <w:highlight w:val="none"/>
+        </w:rPr>
+        <w:t xml:space="preserve">Schema。</w:t>
+      </w:r>
+      <w:r>
+        <w:rPr>
+          <w:highlight w:val="none"/>
+        </w:rPr>
+        <w:t xml:space="preserve">我</w:t>
+      </w:r>
+      <w:r>
+        <w:rPr>
+          <w:highlight w:val="none"/>
+        </w:rPr>
+        <w:t xml:space="preserve">懶得</w:t>
+      </w:r>
+      <w:r>
+        <w:rPr>
+          <w:highlight w:val="none"/>
+        </w:rPr>
+        <w:t xml:space="preserve">算</w:t>
+      </w:r>
+      <w:r>
+        <w:rPr>
+          <w:highlight w:val="none"/>
+        </w:rPr>
+        <w:t xml:space="preserve">字數，</w:t>
+      </w:r>
+      <w:r>
+        <w:rPr>
+          <w:highlight w:val="none"/>
+        </w:rPr>
+        <w:t xml:space="preserve">所</w:t>
+      </w:r>
+      <w:r>
+        <w:rPr>
+          <w:highlight w:val="none"/>
+        </w:rPr>
+        <w:t xml:space="preserve">以</w:t>
+      </w:r>
+      <w:r>
+        <w:rPr>
+          <w:highlight w:val="none"/>
+        </w:rPr>
+        <w:t xml:space="preserve">不選擇</w:t>
+      </w:r>
+      <w:r>
+        <w:rPr>
+          <w:highlight w:val="none"/>
+        </w:rPr>
+        <w:t xml:space="preserve">varchar</w:t>
+      </w:r>
+      <w:r>
+        <w:rPr>
+          <w:highlight w:val="none"/>
+        </w:rPr>
+        <w:t xml:space="preserve">或</w:t>
+      </w:r>
+      <w:r>
+        <w:rPr>
+          <w:highlight w:val="none"/>
+        </w:rPr>
+        <w:t xml:space="preserve">char，</w:t>
+      </w:r>
+      <w:r>
+        <w:rPr>
+          <w:highlight w:val="none"/>
+        </w:rPr>
+        <w:t xml:space="preserve">你</w:t>
+      </w:r>
+      <w:r>
+        <w:rPr>
+          <w:highlight w:val="none"/>
+        </w:rPr>
+        <w:t xml:space="preserve">可以</w:t>
+      </w:r>
+      <w:r>
+        <w:rPr>
+          <w:highlight w:val="none"/>
+        </w:rPr>
+        <w:t xml:space="preserve">有</w:t>
+      </w:r>
+      <w:r>
+        <w:rPr>
+          <w:highlight w:val="none"/>
+        </w:rPr>
+        <w:t xml:space="preserve">其他</w:t>
+      </w:r>
+      <w:r>
+        <w:rPr>
+          <w:highlight w:val="none"/>
+        </w:rPr>
+        <w:t xml:space="preserve">選擇。</w:t>
+      </w:r>
+      <w:r>
+        <w:rPr>
+          <w:highlight w:val="none"/>
+          <w14:ligatures w14:val="none"/>
+        </w:rPr>
+      </w:r>
+    </w:p>
+    <w:p>
+      <w:pPr>
+        <w:rPr>
+          <w:highlight w:val="none"/>
+          <w14:ligatures w14:val="none"/>
+        </w:rPr>
+      </w:pPr>
+      <w:r>
+        <w:rPr>
+          <w:highlight w:val="none"/>
+        </w:rPr>
+      </w:r>
+      <w:r>
+        <mc:AlternateContent>
+          <mc:Choice Requires="wpg">
+            <w:drawing>
+              <wp:inline xmlns:wp="http://schemas.openxmlformats.org/drawingml/2006/wordprocessingDrawing" distT="0" distB="0" distL="0" distR="0">
+                <wp:extent cx="2942325" cy="2451047"/>
+                <wp:effectExtent l="0" t="0" r="0" b="0"/>
+                <wp:docPr id="7" name=""/>
+                <wp:cNvGraphicFramePr>
+                  <a:graphicFrameLocks xmlns:a="http://schemas.openxmlformats.org/drawingml/2006/main" noChangeAspect="1"/>
+                </wp:cNvGraphicFramePr>
+                <a:graphic xmlns:a="http://schemas.openxmlformats.org/drawingml/2006/main">
+                  <a:graphicData uri="http://schemas.openxmlformats.org/drawingml/2006/picture">
+                    <pic:pic xmlns:pic="http://schemas.openxmlformats.org/drawingml/2006/picture">
+                      <pic:nvPicPr>
+                        <pic:cNvPr id="1792769553" name=""/>
+                        <pic:cNvPicPr>
+                          <a:picLocks noChangeAspect="1"/>
+                        </pic:cNvPicPr>
+                        <pic:nvPr/>
+                      </pic:nvPicPr>
+                      <pic:blipFill>
+                        <a:blip r:embed="rId14"/>
+                        <a:stretch/>
+                      </pic:blipFill>
+                      <pic:spPr bwMode="auto">
+                        <a:xfrm flipH="0" flipV="0">
+                          <a:off x="0" y="0"/>
+                          <a:ext cx="2942325" cy="2451047"/>
+                        </a:xfrm>
+                        <a:prstGeom prst="rect">
+                          <a:avLst/>
+                        </a:prstGeom>
+                      </pic:spPr>
+                    </pic:pic>
+                  </a:graphicData>
+                </a:graphic>
+              </wp:inline>
+            </w:drawing>
+          </mc:Choice>
+          <mc:Fallback>
+            <w:pict>
+              <v:shapetype type="#_x0000_t75" o:spt="75" coordsize="21600,21600" o:preferrelative="t" path="m@4@5l@4@11@9@11@9@5xe">
+                <v:formulas>
+                  <v:f eqn="if lineDrawn pixelLineWidth 0"/>
+                  <v:f eqn="sum @0 1 0"/>
+                  <v:f eqn="sum 0 0 @1"/>
+                  <v:f eqn="prod @2 1 2"/>
+                  <v:f eqn="prod @3 21600 pixelWidth"/>
+                  <v:f eqn="prod @3 21600 pixelHeight"/>
+                  <v:f eqn="sum @0 0 1"/>
+                  <v:f eqn="prod @6 1 2"/>
+                  <v:f eqn="prod @7 21600 pixelWidth"/>
+                  <v:f eqn="sum @8 21600 0"/>
+                  <v:f eqn="prod @7 21600 pixelHeight"/>
+                  <v:f eqn="sum @10 21600 0"/>
+                </v:formulas>
+              </v:shapetype>
+              <v:shape id="_x0000_i6" o:spid="_x0000_s6" type="#_x0000_t75" style="width:231.68pt;height:193.00pt;mso-wrap-distance-left:0.00pt;mso-wrap-distance-top:0.00pt;mso-wrap-distance-right:0.00pt;mso-wrap-distance-bottom:0.00pt;" stroked="false">
+                <v:path textboxrect="0,0,0,0"/>
+                <v:imagedata r:id="rId14" o:title=""/>
+              </v:shape>
+            </w:pict>
+          </mc:Fallback>
+        </mc:AlternateContent>
+      </w:r>
+      <w:r>
+        <w:rPr>
+          <w:highlight w:val="none"/>
+        </w:rPr>
+      </w:r>
+      <w:r/>
+    </w:p>
+    <w:p>
+      <w:pPr>
+        <w:rPr>
+          <w:highlight w:val="none"/>
+          <w14:ligatures w14:val="none"/>
+        </w:rPr>
+      </w:pPr>
+      <w:r>
+        <w:rPr>
+          <w:highlight w:val="none"/>
+        </w:rPr>
+      </w:r>
+      <w:r>
+        <w:rPr>
+          <w:highlight w:val="none"/>
+        </w:rPr>
+      </w:r>
+    </w:p>
+    <w:p>
+      <w:pPr>
+        <w:rPr>
+          <w:highlight w:val="none"/>
+          <w14:ligatures w14:val="none"/>
+        </w:rPr>
+      </w:pPr>
+      <w:r>
+        <w:rPr>
+          <w:highlight w:val="none"/>
+        </w:rPr>
+        <w:t xml:space="preserve">接下來</w:t>
+      </w:r>
+      <w:r>
+        <w:rPr>
+          <w:highlight w:val="none"/>
+        </w:rPr>
+        <w:t xml:space="preserve">用</w:t>
+      </w:r>
+      <w:r>
+        <w:rPr>
+          <w:highlight w:val="none"/>
+        </w:rPr>
+        <w:t xml:space="preserve">SQL</w:t>
+      </w:r>
+      <w:r>
+        <w:rPr>
+          <w:highlight w:val="none"/>
+        </w:rPr>
+        <w:t xml:space="preserve">指令</w:t>
+      </w:r>
+      <w:r>
+        <w:rPr>
+          <w:highlight w:val="none"/>
+        </w:rPr>
+        <w:t xml:space="preserve">輸入</w:t>
+      </w:r>
+      <w:r>
+        <w:rPr>
+          <w:highlight w:val="none"/>
+        </w:rPr>
+        <w:t xml:space="preserve">剛才</w:t>
+      </w:r>
+      <w:r>
+        <w:rPr>
+          <w:highlight w:val="none"/>
+        </w:rPr>
+        <w:t xml:space="preserve">產生</w:t>
+      </w:r>
+      <w:r>
+        <w:rPr>
+          <w:highlight w:val="none"/>
+        </w:rPr>
+        <w:t xml:space="preserve">的</w:t>
+      </w:r>
+      <w:r>
+        <w:rPr>
+          <w:highlight w:val="none"/>
+        </w:rPr>
+        <w:t xml:space="preserve">測資</w:t>
+      </w:r>
+      <w:r>
+        <w:rPr>
+          <w:highlight w:val="none"/>
+        </w:rPr>
+        <w:t xml:space="preserve">。</w:t>
+      </w:r>
+      <w:r>
+        <w:rPr>
+          <w:highlight w:val="none"/>
+        </w:rPr>
+      </w:r>
+      <w:r>
+        <w:rPr>
+          <w:highlight w:val="none"/>
+        </w:rPr>
+      </w:r>
+    </w:p>
+    <w:p>
+      <w:pPr>
+        <w:rPr>
+          <w:highlight w:val="none"/>
+          <w14:ligatures w14:val="none"/>
+        </w:rPr>
+      </w:pPr>
+      <w:r>
+        <w:rPr>
+          <w:highlight w:val="none"/>
+        </w:rPr>
+      </w:r>
+      <w:r/>
+      <w:r>
+        <mc:AlternateContent>
+          <mc:Choice Requires="wpg">
+            <w:drawing>
+              <wp:anchor xmlns:wp="http://schemas.openxmlformats.org/drawingml/2006/wordprocessingDrawing" xmlns:wp14="http://schemas.microsoft.com/office/word/2010/wordprocessingDrawing" distT="0" distB="0" distL="115200" distR="115200" simplePos="0" relativeHeight="16384" behindDoc="0" locked="0" layoutInCell="1" allowOverlap="1">
+                <wp:simplePos x="0" y="0"/>
+                <wp:positionH relativeFrom="column">
+                  <wp:posOffset>0</wp:posOffset>
+                </wp:positionH>
+                <wp:positionV relativeFrom="paragraph">
+                  <wp:posOffset>0</wp:posOffset>
+                </wp:positionV>
+                <wp:extent cx="4083390" cy="1682973"/>
+                <wp:effectExtent l="0" t="0" r="0" b="0"/>
+                <wp:wrapSquare wrapText="bothSides"/>
+                <wp:docPr id="8" name=""/>
+                <wp:cNvGraphicFramePr>
+                  <a:graphicFrameLocks xmlns:a="http://schemas.openxmlformats.org/drawingml/2006/main" noChangeAspect="1"/>
+                </wp:cNvGraphicFramePr>
+                <a:graphic xmlns:a="http://schemas.openxmlformats.org/drawingml/2006/main">
+                  <a:graphicData uri="http://schemas.openxmlformats.org/drawingml/2006/picture">
+                    <pic:pic xmlns:pic="http://schemas.openxmlformats.org/drawingml/2006/picture">
+                      <pic:nvPicPr>
+                        <pic:cNvPr id="390536282" name=""/>
+                        <pic:cNvPicPr>
+                          <a:picLocks noChangeAspect="1"/>
+                        </pic:cNvPicPr>
+                        <pic:nvPr/>
+                      </pic:nvPicPr>
+                      <pic:blipFill>
+                        <a:blip r:embed="rId15"/>
+                        <a:stretch/>
+                      </pic:blipFill>
+                      <pic:spPr bwMode="auto">
+                        <a:xfrm flipH="0" flipV="0">
+                          <a:off x="0" y="0"/>
+                          <a:ext cx="4083390" cy="1682973"/>
+                        </a:xfrm>
+                        <a:prstGeom prst="rect">
+                          <a:avLst/>
+                        </a:prstGeom>
+                      </pic:spPr>
+                    </pic:pic>
+                  </a:graphicData>
+                </a:graphic>
+              </wp:anchor>
+            </w:drawing>
+          </mc:Choice>
+          <mc:Fallback>
+            <w:pict>
+              <v:shapetype type="#_x0000_t75" o:spt="75" coordsize="21600,21600" o:preferrelative="t" path="m@4@5l@4@11@9@11@9@5xe">
+                <v:formulas>
+                  <v:f eqn="if lineDrawn pixelLineWidth 0"/>
+                  <v:f eqn="sum @0 1 0"/>
+                  <v:f eqn="sum 0 0 @1"/>
+                  <v:f eqn="prod @2 1 2"/>
+                  <v:f eqn="prod @3 21600 pixelWidth"/>
+                  <v:f eqn="prod @3 21600 pixelHeight"/>
+                  <v:f eqn="sum @0 0 1"/>
+                  <v:f eqn="prod @6 1 2"/>
+                  <v:f eqn="prod @7 21600 pixelWidth"/>
+                  <v:f eqn="sum @8 21600 0"/>
+                  <v:f eqn="prod @7 21600 pixelHeight"/>
+                  <v:f eqn="sum @10 21600 0"/>
+                </v:formulas>
+              </v:shapetype>
+              <v:shape id="_x0000_i7" o:spid="_x0000_s7" type="#_x0000_t75" style="position:absolute;z-index:16384;o:allowoverlap:true;o:allowincell:true;mso-position-horizontal-relative:text;margin-left:0.00pt;mso-position-horizontal:absolute;mso-position-vertical-relative:text;margin-top:0.00pt;mso-position-vertical:absolute;width:321.53pt;height:132.52pt;mso-wrap-distance-left:9.07pt;mso-wrap-distance-top:0.00pt;mso-wrap-distance-right:9.07pt;mso-wrap-distance-bottom:0.00pt;" stroked="false">
+                <v:path textboxrect="0,0,0,0"/>
+                <w10:wrap type="square"/>
+                <v:imagedata r:id="rId15" o:title=""/>
+              </v:shape>
+            </w:pict>
+          </mc:Fallback>
+        </mc:AlternateContent>
+      </w:r>
+      <w:r/>
+      <w:r>
+        <w:rPr>
+          <w:highlight w:val="none"/>
+        </w:rPr>
+        <w:t xml:space="preserve">這裡</w:t>
+      </w:r>
+      <w:r>
+        <w:rPr>
+          <w:highlight w:val="none"/>
+        </w:rPr>
+        <w:t xml:space="preserve">只</w:t>
+      </w:r>
+      <w:r>
+        <w:rPr>
+          <w:highlight w:val="none"/>
+        </w:rPr>
+        <w:t xml:space="preserve">將</w:t>
+      </w:r>
+      <w:r>
+        <w:rPr>
+          <w:highlight w:val="none"/>
+        </w:rPr>
+        <w:t xml:space="preserve">幾筆</w:t>
+      </w:r>
+      <w:r>
+        <w:rPr>
+          <w:highlight w:val="none"/>
+        </w:rPr>
+        <w:t xml:space="preserve">資料</w:t>
+      </w:r>
+      <w:r>
+        <w:rPr>
+          <w:highlight w:val="none"/>
+        </w:rPr>
+        <w:t xml:space="preserve">塞</w:t>
+      </w:r>
+      <w:r>
+        <w:rPr>
+          <w:highlight w:val="none"/>
+        </w:rPr>
+        <w:t xml:space="preserve">進去</w:t>
+      </w:r>
+      <w:r>
+        <w:rPr>
+          <w:highlight w:val="none"/>
+        </w:rPr>
+        <w:t xml:space="preserve">，</w:t>
+      </w:r>
+      <w:r>
+        <w:rPr>
+          <w:highlight w:val="none"/>
+        </w:rPr>
+        <w:t xml:space="preserve">剩下</w:t>
+      </w:r>
+      <w:r>
+        <w:rPr>
+          <w:highlight w:val="none"/>
+        </w:rPr>
+        <w:t xml:space="preserve">的</w:t>
+      </w:r>
+      <w:r>
+        <w:rPr>
+          <w:highlight w:val="none"/>
+        </w:rPr>
+        <w:t xml:space="preserve">我</w:t>
+      </w:r>
+      <w:r>
+        <w:rPr>
+          <w:highlight w:val="none"/>
+        </w:rPr>
+        <w:t xml:space="preserve">也</w:t>
+      </w:r>
+      <w:r>
+        <w:rPr>
+          <w:highlight w:val="none"/>
+        </w:rPr>
+        <w:t xml:space="preserve">開了</w:t>
+      </w:r>
+      <w:r>
+        <w:rPr>
+          <w:highlight w:val="none"/>
+        </w:rPr>
+        <w:t xml:space="preserve">一個</w:t>
+      </w:r>
+      <w:r>
+        <w:rPr>
+          <w:highlight w:val="none"/>
+        </w:rPr>
+        <w:t xml:space="preserve">Markdown</w:t>
+      </w:r>
+      <w:r>
+        <w:rPr>
+          <w:highlight w:val="none"/>
+        </w:rPr>
+        <w:t xml:space="preserve">，</w:t>
+      </w:r>
+      <w:r>
+        <w:rPr>
+          <w:highlight w:val="none"/>
+        </w:rPr>
+        <w:t xml:space="preserve">給</w:t>
+      </w:r>
+      <w:r>
+        <w:rPr>
+          <w:highlight w:val="none"/>
+        </w:rPr>
+        <w:t xml:space="preserve">你</w:t>
+      </w:r>
+      <w:r>
+        <w:rPr>
+          <w:highlight w:val="none"/>
+        </w:rPr>
+        <w:t xml:space="preserve">參考</w:t>
+      </w:r>
+      <w:r>
+        <w:rPr>
+          <w:highlight w:val="none"/>
+        </w:rPr>
+        <w:t xml:space="preserve">一下！</w:t>
+      </w:r>
+      <w:r>
+        <w:rPr>
+          <w:highlight w:val="none"/>
+        </w:rPr>
+      </w:r>
+      <w:r>
+        <w:rPr>
+          <w:highlight w:val="none"/>
+        </w:rPr>
+      </w:r>
+    </w:p>
+    <w:p>
+      <w:pPr>
+        <w:shd w:val="nil"/>
+        <w:rPr>
+          <w:highlight w:val="none"/>
+          <w14:ligatures w14:val="none"/>
+        </w:rPr>
+      </w:pPr>
+      <w:r>
+        <w:rPr>
+          <w:highlight w:val="none"/>
+          <w14:ligatures w14:val="none"/>
+        </w:rPr>
+        <w:br w:type="page" w:clear="all"/>
+      </w:r>
+      <w:r>
+        <w:rPr>
+          <w:highlight w:val="none"/>
+          <w14:ligatures w14:val="none"/>
+        </w:rPr>
+      </w:r>
+    </w:p>
+    <w:p>
+      <w:pPr>
+        <w:rPr>
+          <w:highlight w:val="none"/>
+          <w14:ligatures w14:val="none"/>
+        </w:rPr>
+      </w:pPr>
+      <w:r>
+        <w:rPr>
+          <w:highlight w:val="none"/>
+        </w:rPr>
+      </w:r>
+      <w:r/>
+      <w:r>
+        <mc:AlternateContent>
+          <mc:Choice Requires="wpg">
+            <w:drawing>
+              <wp:anchor xmlns:wp="http://schemas.openxmlformats.org/drawingml/2006/wordprocessingDrawing" xmlns:wp14="http://schemas.microsoft.com/office/word/2010/wordprocessingDrawing" distT="0" distB="0" distL="115200" distR="115200" simplePos="0" relativeHeight="19456" behindDoc="0" locked="0" layoutInCell="1" allowOverlap="1">
+                <wp:simplePos x="0" y="0"/>
+                <wp:positionH relativeFrom="column">
+                  <wp:posOffset>0</wp:posOffset>
+                </wp:positionH>
+                <wp:positionV relativeFrom="paragraph">
+                  <wp:posOffset>0</wp:posOffset>
+                </wp:positionV>
+                <wp:extent cx="3664290" cy="2552017"/>
+                <wp:effectExtent l="0" t="0" r="0" b="0"/>
+                <wp:wrapSquare wrapText="bothSides"/>
+                <wp:docPr id="9" name=""/>
+                <wp:cNvGraphicFramePr>
+                  <a:graphicFrameLocks xmlns:a="http://schemas.openxmlformats.org/drawingml/2006/main" noChangeAspect="1"/>
+                </wp:cNvGraphicFramePr>
+                <a:graphic xmlns:a="http://schemas.openxmlformats.org/drawingml/2006/main">
+                  <a:graphicData uri="http://schemas.openxmlformats.org/drawingml/2006/picture">
+                    <pic:pic xmlns:pic="http://schemas.openxmlformats.org/drawingml/2006/picture">
+                      <pic:nvPicPr>
+                        <pic:cNvPr id="117314251" name=""/>
+                        <pic:cNvPicPr>
+                          <a:picLocks noChangeAspect="1"/>
+                        </pic:cNvPicPr>
+                        <pic:nvPr/>
+                      </pic:nvPicPr>
+                      <pic:blipFill>
+                        <a:blip r:embed="rId16"/>
+                        <a:stretch/>
+                      </pic:blipFill>
+                      <pic:spPr bwMode="auto">
+                        <a:xfrm flipH="0" flipV="0">
+                          <a:off x="0" y="0"/>
+                          <a:ext cx="3664289" cy="2552016"/>
+                        </a:xfrm>
+                        <a:prstGeom prst="rect">
+                          <a:avLst/>
+                        </a:prstGeom>
+                      </pic:spPr>
+                    </pic:pic>
+                  </a:graphicData>
+                </a:graphic>
+              </wp:anchor>
+            </w:drawing>
+          </mc:Choice>
+          <mc:Fallback>
+            <w:pict>
+              <v:shapetype type="#_x0000_t75" o:spt="75" coordsize="21600,21600" o:preferrelative="t" path="m@4@5l@4@11@9@11@9@5xe">
+                <v:formulas>
+                  <v:f eqn="if lineDrawn pixelLineWidth 0"/>
+                  <v:f eqn="sum @0 1 0"/>
+                  <v:f eqn="sum 0 0 @1"/>
+                  <v:f eqn="prod @2 1 2"/>
+                  <v:f eqn="prod @3 21600 pixelWidth"/>
+                  <v:f eqn="prod @3 21600 pixelHeight"/>
+                  <v:f eqn="sum @0 0 1"/>
+                  <v:f eqn="prod @6 1 2"/>
+                  <v:f eqn="prod @7 21600 pixelWidth"/>
+                  <v:f eqn="sum @8 21600 0"/>
+                  <v:f eqn="prod @7 21600 pixelHeight"/>
+                  <v:f eqn="sum @10 21600 0"/>
+                </v:formulas>
+              </v:shapetype>
+              <v:shape id="_x0000_i8" o:spid="_x0000_s8" type="#_x0000_t75" style="position:absolute;z-index:19456;o:allowoverlap:true;o:allowincell:true;mso-position-horizontal-relative:text;margin-left:0.00pt;mso-position-horizontal:absolute;mso-position-vertical-relative:text;margin-top:0.00pt;mso-position-vertical:absolute;width:288.53pt;height:200.95pt;mso-wrap-distance-left:9.07pt;mso-wrap-distance-top:0.00pt;mso-wrap-distance-right:9.07pt;mso-wrap-distance-bottom:0.00pt;" stroked="false">
+                <v:path textboxrect="0,0,0,0"/>
+                <w10:wrap type="square"/>
+                <v:imagedata r:id="rId16" o:title=""/>
+              </v:shape>
+            </w:pict>
+          </mc:Fallback>
+        </mc:AlternateContent>
+      </w:r>
+      <w:r/>
+      <w:r>
+        <w:rPr>
+          <w:highlight w:val="none"/>
+        </w:rPr>
+        <w:t xml:space="preserve">內容</w:t>
+      </w:r>
+      <w:r>
+        <w:rPr>
+          <w:highlight w:val="none"/>
+        </w:rPr>
+        <w:t xml:space="preserve">塞進去</w:t>
+      </w:r>
+      <w:r>
+        <w:rPr>
+          <w:highlight w:val="none"/>
+        </w:rPr>
+        <w:t xml:space="preserve">了、</w:t>
+      </w:r>
+      <w:r>
+        <w:rPr>
+          <w:highlight w:val="none"/>
+        </w:rPr>
+        <w:t xml:space="preserve">資料庫</w:t>
+      </w:r>
+      <w:r>
+        <w:rPr>
+          <w:highlight w:val="none"/>
+        </w:rPr>
+        <w:t xml:space="preserve">健全</w:t>
+      </w:r>
+      <w:r>
+        <w:rPr>
+          <w:highlight w:val="none"/>
+        </w:rPr>
+        <w:t xml:space="preserve">了。</w:t>
+      </w:r>
+      <w:r>
+        <w:rPr>
+          <w:highlight w:val="none"/>
+        </w:rPr>
+        <w:t xml:space="preserve">接下來</w:t>
+      </w:r>
+      <w:r>
+        <w:rPr>
+          <w:highlight w:val="none"/>
+        </w:rPr>
+        <w:t xml:space="preserve">該</w:t>
+      </w:r>
+      <w:r>
+        <w:rPr>
+          <w:highlight w:val="none"/>
+        </w:rPr>
+        <w:t xml:space="preserve">著手</w:t>
+      </w:r>
+      <w:r>
+        <w:rPr>
+          <w:highlight w:val="none"/>
+        </w:rPr>
+        <w:t xml:space="preserve">進行</w:t>
+      </w:r>
+      <w:r>
+        <w:rPr>
+          <w:highlight w:val="none"/>
+        </w:rPr>
+        <w:t xml:space="preserve">Express</w:t>
+      </w:r>
+      <w:r>
+        <w:rPr>
+          <w:highlight w:val="none"/>
+        </w:rPr>
+        <w:t xml:space="preserve">的</w:t>
+      </w:r>
+      <w:r>
+        <w:rPr>
+          <w:highlight w:val="none"/>
+        </w:rPr>
+        <w:t xml:space="preserve">部分</w:t>
+      </w:r>
+      <w:r>
+        <w:rPr>
+          <w:highlight w:val="none"/>
+        </w:rPr>
+        <w:t xml:space="preserve">了。</w:t>
+      </w:r>
+      <w:r>
+        <w:rPr>
+          <w:highlight w:val="none"/>
+        </w:rPr>
+      </w:r>
+      <w:r>
+        <w:rPr>
+          <w:highlight w:val="none"/>
+        </w:rPr>
+      </w:r>
+    </w:p>
+    <w:p>
+      <w:pPr>
+        <w:rPr>
+          <w:highlight w:val="none"/>
+          <w14:ligatures w14:val="none"/>
+        </w:rPr>
+      </w:pPr>
+      <w:r>
+        <w:rPr>
+          <w:highlight w:val="none"/>
+        </w:rPr>
+      </w:r>
+      <w:r/>
+      <w:r>
+        <w:rPr>
+          <w:highlight w:val="none"/>
+        </w:rPr>
+      </w:r>
+      <w:r>
+        <w:rPr>
+          <w:highlight w:val="none"/>
+        </w:rPr>
+      </w:r>
     </w:p>
     <w:sectPr>
       <w:footnotePr/>
@@ -319,25 +4153,26 @@
     <w:uiPriority w:val="9"/>
     <w:unhideWhenUsed/>
     <w:qFormat/>
-    <w:pPr>
-      <w:keepLines/>
-      <w:keepNext/>
-      <w:spacing w:before="360" w:after="200"/>
-      <w:outlineLvl w:val="1"/>
-    </w:pPr>
     <w:rPr>
-      <w:rFonts w:ascii="Arial" w:hAnsi="Arial" w:eastAsia="Arial" w:cs="Arial"/>
-      <w:sz w:val="34"/>
+      <w:rFonts w:ascii="Songti TC" w:hAnsi="Songti TC" w:eastAsia="Songti TC" w:cs="Songti TC"/>
+      <w:b/>
+      <w:bCs/>
+      <w:sz w:val="28"/>
+      <w:szCs w:val="28"/>
+      <w:lang w:val="zh-TW"/>
     </w:rPr>
   </w:style>
   <w:style w:type="character" w:styleId="16">
     <w:name w:val="Heading 2 Char"/>
-    <w:basedOn w:val="11"/>
     <w:link w:val="15"/>
     <w:uiPriority w:val="9"/>
     <w:rPr>
-      <w:rFonts w:ascii="Arial" w:hAnsi="Arial" w:eastAsia="Arial" w:cs="Arial"/>
-      <w:sz w:val="34"/>
+      <w:rFonts w:ascii="Songti TC" w:hAnsi="Songti TC" w:eastAsia="Songti TC" w:cs="Songti TC"/>
+      <w:b/>
+      <w:bCs/>
+      <w:sz w:val="28"/>
+      <w:szCs w:val="28"/>
+      <w:lang w:val="zh-TW"/>
     </w:rPr>
   </w:style>
   <w:style w:type="paragraph" w:styleId="17">
@@ -11530,6 +15365,12 @@
   <w:style w:type="paragraph" w:styleId="617" w:default="1">
     <w:name w:val="Normal"/>
     <w:qFormat/>
+    <w:rPr>
+      <w:rFonts w:ascii="Iansui" w:hAnsi="Iansui" w:eastAsia="Iansui" w:cs="Iansui"/>
+      <w:sz w:val="24"/>
+      <w:szCs w:val="24"/>
+      <w:lang w:val="zh-TW"/>
+    </w:rPr>
   </w:style>
   <w:style w:type="table" w:styleId="618" w:default="1">
     <w:name w:val="Normal Table"/>

</xml_diff>